<commit_message>
This is our first commit
</commit_message>
<xml_diff>
--- a/Concepts used in this project.docx
+++ b/Concepts used in this project.docx
@@ -10476,10 +10476,7 @@
       </w:r>
       <w:proofErr w:type="gramStart"/>
       <w:r>
-        <w:t>%}</w:t>
-      </w:r>
-      <w:r>
-        <w:t xml:space="preserve">   </w:t>
+        <w:t xml:space="preserve">%}   </w:t>
       </w:r>
       <w:proofErr w:type="gramEnd"/>
       <w:r>
@@ -10850,19 +10847,7 @@
         <w:rPr>
           <w:color w:val="FF0000"/>
         </w:rPr>
-        <w:t>en</w:t>
-      </w:r>
-      <w:r>
-        <w:rPr>
-          <w:color w:val="FF0000"/>
-        </w:rPr>
-        <w:t>d</w:t>
-      </w:r>
-      <w:r>
-        <w:rPr>
-          <w:color w:val="FF0000"/>
-        </w:rPr>
-        <w:t>block</w:t>
+        <w:t>endblock</w:t>
       </w:r>
       <w:proofErr w:type="spellEnd"/>
       <w:r>
@@ -10899,6 +10884,849 @@
       <w:r>
         <w:t>create different base templates for different group of pages in a single website and can have different looks for different pages.</w:t>
       </w:r>
+    </w:p>
+    <w:p>
+      <w:pPr>
+        <w:jc w:val="both"/>
+      </w:pPr>
+      <w:r>
+        <w:t>-------------------------------------------------------------------------------------------------------------------------------------</w:t>
+      </w:r>
+    </w:p>
+    <w:p>
+      <w:pPr>
+        <w:jc w:val="center"/>
+        <w:rPr>
+          <w:b/>
+        </w:rPr>
+      </w:pPr>
+      <w:r>
+        <w:rPr>
+          <w:b/>
+        </w:rPr>
+        <w:t>Bootstrap designing our web page</w:t>
+      </w:r>
+    </w:p>
+    <w:p>
+      <w:pPr>
+        <w:jc w:val="both"/>
+      </w:pPr>
+      <w:r>
+        <w:t>We have copied the project files and some pictures from our mentor’s project which we downloaded from git hub and made some changes in the code as per our requirement.</w:t>
+      </w:r>
+    </w:p>
+    <w:p>
+      <w:pPr>
+        <w:jc w:val="both"/>
+      </w:pPr>
+      <w:r>
+        <w:t>--------------------------------------------------------------------------------------------------------------------------------------</w:t>
+      </w:r>
+    </w:p>
+    <w:p>
+      <w:pPr>
+        <w:jc w:val="center"/>
+      </w:pPr>
+      <w:r>
+        <w:rPr>
+          <w:b/>
+        </w:rPr>
+        <w:t xml:space="preserve">Writing a Blog use </w:t>
+      </w:r>
+      <w:proofErr w:type="spellStart"/>
+      <w:r>
+        <w:rPr>
+          <w:b/>
+        </w:rPr>
+        <w:t>Lipsum</w:t>
+      </w:r>
+      <w:proofErr w:type="spellEnd"/>
+      <w:r>
+        <w:rPr>
+          <w:b/>
+        </w:rPr>
+        <w:t xml:space="preserve"> generator</w:t>
+      </w:r>
+    </w:p>
+    <w:p>
+      <w:pPr>
+        <w:jc w:val="center"/>
+      </w:pPr>
+      <w:hyperlink r:id="rId7" w:history="1">
+        <w:r>
+          <w:rPr>
+            <w:rStyle w:val="Hyperlink"/>
+          </w:rPr>
+          <w:t>https://www.lipsum.com/</w:t>
+        </w:r>
+      </w:hyperlink>
+    </w:p>
+    <w:p>
+      <w:pPr>
+        <w:jc w:val="both"/>
+      </w:pPr>
+      <w:r>
+        <w:t xml:space="preserve">if you want specific tag/s   then search </w:t>
+      </w:r>
+      <w:proofErr w:type="spellStart"/>
+      <w:r>
+        <w:t>lipsum</w:t>
+      </w:r>
+      <w:proofErr w:type="spellEnd"/>
+      <w:r>
+        <w:t xml:space="preserve"> generator p tag</w:t>
+      </w:r>
+    </w:p>
+    <w:p>
+      <w:pPr>
+        <w:jc w:val="both"/>
+      </w:pPr>
+      <w:hyperlink r:id="rId8" w:history="1">
+        <w:r>
+          <w:rPr>
+            <w:rStyle w:val="Hyperlink"/>
+          </w:rPr>
+          <w:t>https://www.webfx.com/tools/lorem-ipsum-generator/</w:t>
+        </w:r>
+      </w:hyperlink>
+    </w:p>
+    <w:p>
+      <w:pPr>
+        <w:jc w:val="both"/>
+      </w:pPr>
+    </w:p>
+    <w:p>
+      <w:pPr>
+        <w:jc w:val="both"/>
+      </w:pPr>
+      <w:r>
+        <w:t xml:space="preserve">here you can select the number of paragraphs and the type of tags in paragraphs that you want to </w:t>
+      </w:r>
+      <w:proofErr w:type="gramStart"/>
+      <w:r>
+        <w:t>use  in</w:t>
+      </w:r>
+      <w:proofErr w:type="gramEnd"/>
+      <w:r>
+        <w:t xml:space="preserve"> your blog post.</w:t>
+      </w:r>
+      <w:r>
+        <w:t xml:space="preserve"> Generate the blog and select all and copy. Then go to your admin page an</w:t>
+      </w:r>
+      <w:r>
+        <w:t>d paste the blog in blog object and save.</w:t>
+      </w:r>
+    </w:p>
+    <w:p>
+      <w:pPr>
+        <w:jc w:val="both"/>
+      </w:pPr>
+      <w:r>
+        <w:t>----------------------------------------------------------------------------------------------------------------------------------</w:t>
+      </w:r>
+    </w:p>
+    <w:p>
+      <w:pPr>
+        <w:jc w:val="both"/>
+        <w:rPr>
+          <w:b/>
+        </w:rPr>
+      </w:pPr>
+      <w:r>
+        <w:rPr>
+          <w:b/>
+        </w:rPr>
+        <w:t xml:space="preserve">How to show you your name and logo on </w:t>
+      </w:r>
+      <w:r>
+        <w:rPr>
+          <w:b/>
+        </w:rPr>
+        <w:t xml:space="preserve">someone’s </w:t>
+      </w:r>
+      <w:r>
+        <w:rPr>
+          <w:b/>
+        </w:rPr>
+        <w:t>browser</w:t>
+      </w:r>
+      <w:r>
+        <w:rPr>
+          <w:b/>
+        </w:rPr>
+        <w:t xml:space="preserve"> when he opens your website?</w:t>
+      </w:r>
+    </w:p>
+    <w:p>
+      <w:pPr>
+        <w:jc w:val="both"/>
+      </w:pPr>
+      <w:r>
+        <w:t xml:space="preserve">In your base.html file inside the head tag add this tag </w:t>
+      </w:r>
+    </w:p>
+    <w:p>
+      <w:pPr>
+        <w:jc w:val="both"/>
+      </w:pPr>
+      <w:r>
+        <w:t xml:space="preserve">&lt;link </w:t>
+      </w:r>
+      <w:proofErr w:type="spellStart"/>
+      <w:r>
+        <w:t>rel</w:t>
+      </w:r>
+      <w:proofErr w:type="spellEnd"/>
+      <w:r>
+        <w:t>="icon" type="image/</w:t>
+      </w:r>
+      <w:proofErr w:type="spellStart"/>
+      <w:r>
+        <w:t>png</w:t>
+      </w:r>
+      <w:proofErr w:type="spellEnd"/>
+      <w:r>
+        <w:t xml:space="preserve">" </w:t>
+      </w:r>
+      <w:proofErr w:type="spellStart"/>
+      <w:r>
+        <w:t>href</w:t>
+      </w:r>
+      <w:proofErr w:type="spellEnd"/>
+      <w:r>
+        <w:t>="{% static "portfolio/Logo.png" %}"&gt;</w:t>
+      </w:r>
+    </w:p>
+    <w:p>
+      <w:pPr>
+        <w:jc w:val="both"/>
+      </w:pPr>
+      <w:r>
+        <w:t xml:space="preserve">Here instead of </w:t>
+      </w:r>
+      <w:proofErr w:type="spellStart"/>
+      <w:r>
+        <w:t>png</w:t>
+      </w:r>
+      <w:proofErr w:type="spellEnd"/>
+      <w:r>
+        <w:t xml:space="preserve"> you can have jpeg </w:t>
+      </w:r>
+      <w:proofErr w:type="spellStart"/>
+      <w:r>
+        <w:t>etc</w:t>
+      </w:r>
+      <w:proofErr w:type="spellEnd"/>
+      <w:r>
+        <w:t xml:space="preserve"> as per your image.</w:t>
+      </w:r>
+    </w:p>
+    <w:p>
+      <w:pPr>
+        <w:jc w:val="both"/>
+      </w:pPr>
+      <w:r>
+        <w:t>&lt;title&gt;Sandeep Sharma&lt;/title&gt;</w:t>
+      </w:r>
+    </w:p>
+    <w:p>
+      <w:pPr>
+        <w:jc w:val="both"/>
+      </w:pPr>
+      <w:r>
+        <w:t>--------------------------------------------------------------------------------------------------------------------------------------</w:t>
+      </w:r>
+    </w:p>
+    <w:p>
+      <w:pPr>
+        <w:jc w:val="center"/>
+        <w:rPr>
+          <w:b/>
+        </w:rPr>
+      </w:pPr>
+      <w:r>
+        <w:rPr>
+          <w:b/>
+        </w:rPr>
+        <w:t xml:space="preserve">How to use </w:t>
+      </w:r>
+      <w:r>
+        <w:rPr>
+          <w:b/>
+        </w:rPr>
+        <w:t xml:space="preserve">custom </w:t>
+      </w:r>
+      <w:r>
+        <w:rPr>
+          <w:b/>
+        </w:rPr>
+        <w:t>font</w:t>
+      </w:r>
+      <w:r>
+        <w:rPr>
+          <w:b/>
+        </w:rPr>
+        <w:t>s</w:t>
+      </w:r>
+      <w:r>
+        <w:rPr>
+          <w:b/>
+        </w:rPr>
+        <w:t xml:space="preserve"> for your webpage?</w:t>
+      </w:r>
+    </w:p>
+    <w:p>
+      <w:pPr>
+        <w:jc w:val="both"/>
+      </w:pPr>
+      <w:r>
+        <w:t xml:space="preserve">Go to google fonts    </w:t>
+      </w:r>
+      <w:hyperlink r:id="rId9" w:history="1">
+        <w:r>
+          <w:rPr>
+            <w:rStyle w:val="Hyperlink"/>
+          </w:rPr>
+          <w:t>https://fonts.google.com/</w:t>
+        </w:r>
+      </w:hyperlink>
+    </w:p>
+    <w:p>
+      <w:pPr>
+        <w:jc w:val="both"/>
+      </w:pPr>
+      <w:r>
+        <w:t>Select a font and embed and copy and then paste it inside head tag of your base.html file</w:t>
+      </w:r>
+    </w:p>
+    <w:p>
+      <w:pPr>
+        <w:jc w:val="both"/>
+      </w:pPr>
+      <w:r>
+        <w:t xml:space="preserve">Then </w:t>
+      </w:r>
+      <w:proofErr w:type="spellStart"/>
+      <w:r>
+        <w:t>inorder</w:t>
+      </w:r>
+      <w:proofErr w:type="spellEnd"/>
+      <w:r>
+        <w:t xml:space="preserve"> to use this font you have to specify this font in your </w:t>
+      </w:r>
+      <w:proofErr w:type="spellStart"/>
+      <w:r>
+        <w:t>css</w:t>
+      </w:r>
+      <w:proofErr w:type="spellEnd"/>
+      <w:r>
+        <w:t xml:space="preserve"> </w:t>
+      </w:r>
+    </w:p>
+    <w:p>
+      <w:pPr>
+        <w:jc w:val="both"/>
+      </w:pPr>
+      <w:r>
+        <w:t xml:space="preserve">How do you add </w:t>
+      </w:r>
+      <w:proofErr w:type="spellStart"/>
+      <w:r>
+        <w:t>css</w:t>
+      </w:r>
+      <w:proofErr w:type="spellEnd"/>
+      <w:r>
+        <w:t xml:space="preserve"> in your file?</w:t>
+      </w:r>
+    </w:p>
+    <w:p>
+      <w:pPr>
+        <w:jc w:val="both"/>
+      </w:pPr>
+      <w:r>
+        <w:t>Inside your base.html file inside the head tag include the following tag</w:t>
+      </w:r>
+    </w:p>
+    <w:p>
+      <w:pPr>
+        <w:jc w:val="both"/>
+      </w:pPr>
+      <w:r>
+        <w:t xml:space="preserve">&lt;link </w:t>
+      </w:r>
+      <w:proofErr w:type="spellStart"/>
+      <w:r>
+        <w:t>rel</w:t>
+      </w:r>
+      <w:proofErr w:type="spellEnd"/>
+      <w:r>
+        <w:t xml:space="preserve">="stylesheet" </w:t>
+      </w:r>
+      <w:proofErr w:type="spellStart"/>
+      <w:r>
+        <w:t>href</w:t>
+      </w:r>
+      <w:proofErr w:type="spellEnd"/>
+      <w:r>
+        <w:t>="{% static "portfolio/custom.css" %}"&gt;</w:t>
+      </w:r>
+    </w:p>
+    <w:p>
+      <w:pPr>
+        <w:jc w:val="both"/>
+      </w:pPr>
+      <w:r>
+        <w:t>Now open custom.css file and write the font</w:t>
+      </w:r>
+      <w:r>
+        <w:t xml:space="preserve"> family</w:t>
+      </w:r>
+    </w:p>
+    <w:p>
+      <w:pPr>
+        <w:jc w:val="both"/>
+      </w:pPr>
+      <w:proofErr w:type="gramStart"/>
+      <w:r>
+        <w:t>.</w:t>
+      </w:r>
+      <w:proofErr w:type="spellStart"/>
+      <w:r>
+        <w:t>navbar</w:t>
+      </w:r>
+      <w:proofErr w:type="gramEnd"/>
+      <w:r>
+        <w:t>-nav</w:t>
+      </w:r>
+      <w:proofErr w:type="spellEnd"/>
+      <w:r>
+        <w:t xml:space="preserve"> .</w:t>
+      </w:r>
+      <w:proofErr w:type="spellStart"/>
+      <w:r>
+        <w:t>nav</w:t>
+      </w:r>
+      <w:proofErr w:type="spellEnd"/>
+      <w:r>
+        <w:t>-link {</w:t>
+      </w:r>
+    </w:p>
+    <w:p>
+      <w:pPr>
+        <w:jc w:val="both"/>
+      </w:pPr>
+      <w:r>
+        <w:t xml:space="preserve">    </w:t>
+      </w:r>
+      <w:proofErr w:type="spellStart"/>
+      <w:r>
+        <w:t>color</w:t>
+      </w:r>
+      <w:proofErr w:type="spellEnd"/>
+      <w:r>
+        <w:t xml:space="preserve">: </w:t>
+      </w:r>
+      <w:proofErr w:type="spellStart"/>
+      <w:proofErr w:type="gramStart"/>
+      <w:r>
+        <w:t>rgba</w:t>
+      </w:r>
+      <w:proofErr w:type="spellEnd"/>
+      <w:r>
+        <w:t>(</w:t>
+      </w:r>
+      <w:proofErr w:type="gramEnd"/>
+      <w:r>
+        <w:t>0,0,0,1) !important;</w:t>
+      </w:r>
+    </w:p>
+    <w:p>
+      <w:pPr>
+        <w:jc w:val="both"/>
+      </w:pPr>
+      <w:r>
+        <w:t>}</w:t>
+      </w:r>
+    </w:p>
+    <w:p>
+      <w:pPr>
+        <w:jc w:val="both"/>
+      </w:pPr>
+    </w:p>
+    <w:p>
+      <w:pPr>
+        <w:jc w:val="both"/>
+      </w:pPr>
+      <w:proofErr w:type="gramStart"/>
+      <w:r>
+        <w:t>.</w:t>
+      </w:r>
+      <w:proofErr w:type="spellStart"/>
+      <w:r>
+        <w:t>navbar</w:t>
+      </w:r>
+      <w:proofErr w:type="gramEnd"/>
+      <w:r>
+        <w:t>-nav</w:t>
+      </w:r>
+      <w:proofErr w:type="spellEnd"/>
+      <w:r>
+        <w:t xml:space="preserve"> .</w:t>
+      </w:r>
+      <w:proofErr w:type="spellStart"/>
+      <w:r>
+        <w:t>nav-link:hover</w:t>
+      </w:r>
+      <w:proofErr w:type="spellEnd"/>
+      <w:r>
+        <w:t xml:space="preserve"> {</w:t>
+      </w:r>
+    </w:p>
+    <w:p>
+      <w:pPr>
+        <w:jc w:val="both"/>
+      </w:pPr>
+      <w:r>
+        <w:t xml:space="preserve">    </w:t>
+      </w:r>
+      <w:proofErr w:type="spellStart"/>
+      <w:r>
+        <w:t>color</w:t>
+      </w:r>
+      <w:proofErr w:type="spellEnd"/>
+      <w:r>
+        <w:t xml:space="preserve">: </w:t>
+      </w:r>
+      <w:proofErr w:type="spellStart"/>
+      <w:proofErr w:type="gramStart"/>
+      <w:r>
+        <w:t>rgba</w:t>
+      </w:r>
+      <w:proofErr w:type="spellEnd"/>
+      <w:r>
+        <w:t>(</w:t>
+      </w:r>
+      <w:proofErr w:type="gramEnd"/>
+      <w:r>
+        <w:t>0,0,0,.5) !important;</w:t>
+      </w:r>
+    </w:p>
+    <w:p>
+      <w:pPr>
+        <w:jc w:val="both"/>
+      </w:pPr>
+      <w:r>
+        <w:t>}</w:t>
+      </w:r>
+    </w:p>
+    <w:p>
+      <w:pPr>
+        <w:jc w:val="both"/>
+      </w:pPr>
+    </w:p>
+    <w:p>
+      <w:pPr>
+        <w:jc w:val="both"/>
+      </w:pPr>
+      <w:r>
+        <w:t>body {</w:t>
+      </w:r>
+    </w:p>
+    <w:p>
+      <w:pPr>
+        <w:jc w:val="both"/>
+      </w:pPr>
+      <w:r>
+        <w:t xml:space="preserve">    font-family: '</w:t>
+      </w:r>
+      <w:proofErr w:type="spellStart"/>
+      <w:r>
+        <w:rPr>
+          <w:color w:val="FF0000"/>
+        </w:rPr>
+        <w:t>Fondamento</w:t>
+      </w:r>
+      <w:proofErr w:type="spellEnd"/>
+      <w:r>
+        <w:t>', sans-serif;</w:t>
+      </w:r>
+    </w:p>
+    <w:p>
+      <w:pPr>
+        <w:jc w:val="both"/>
+      </w:pPr>
+      <w:r>
+        <w:t>}</w:t>
+      </w:r>
+    </w:p>
+    <w:p>
+      <w:pPr>
+        <w:jc w:val="both"/>
+      </w:pPr>
+    </w:p>
+    <w:p>
+      <w:pPr>
+        <w:jc w:val="both"/>
+      </w:pPr>
+      <w:r>
+        <w:lastRenderedPageBreak/>
+        <w:t>#</w:t>
+      </w:r>
+      <w:proofErr w:type="spellStart"/>
+      <w:r>
+        <w:t>blogtitle</w:t>
+      </w:r>
+      <w:proofErr w:type="spellEnd"/>
+      <w:r>
+        <w:t xml:space="preserve"> {</w:t>
+      </w:r>
+    </w:p>
+    <w:p>
+      <w:pPr>
+        <w:jc w:val="both"/>
+      </w:pPr>
+      <w:r>
+        <w:t xml:space="preserve">    font-size: 3rem;</w:t>
+      </w:r>
+    </w:p>
+    <w:p>
+      <w:pPr>
+        <w:jc w:val="both"/>
+      </w:pPr>
+      <w:r>
+        <w:t>}</w:t>
+      </w:r>
+    </w:p>
+    <w:p>
+      <w:pPr>
+        <w:jc w:val="both"/>
+      </w:pPr>
+    </w:p>
+    <w:p>
+      <w:pPr>
+        <w:jc w:val="both"/>
+      </w:pPr>
+      <w:r>
+        <w:t>@media (min-width: 992px) {</w:t>
+      </w:r>
+    </w:p>
+    <w:p>
+      <w:pPr>
+        <w:jc w:val="both"/>
+      </w:pPr>
+      <w:r>
+        <w:t xml:space="preserve">    #</w:t>
+      </w:r>
+      <w:proofErr w:type="spellStart"/>
+      <w:r>
+        <w:t>hometext</w:t>
+      </w:r>
+      <w:proofErr w:type="spellEnd"/>
+      <w:r>
+        <w:t xml:space="preserve"> {</w:t>
+      </w:r>
+    </w:p>
+    <w:p>
+      <w:pPr>
+        <w:jc w:val="both"/>
+      </w:pPr>
+      <w:r>
+        <w:t xml:space="preserve">        font-size: 2rem;</w:t>
+      </w:r>
+    </w:p>
+    <w:p>
+      <w:pPr>
+        <w:jc w:val="both"/>
+      </w:pPr>
+      <w:r>
+        <w:t xml:space="preserve">    }</w:t>
+      </w:r>
+    </w:p>
+    <w:p>
+      <w:pPr>
+        <w:jc w:val="both"/>
+      </w:pPr>
+      <w:r>
+        <w:t xml:space="preserve">    #</w:t>
+      </w:r>
+      <w:proofErr w:type="spellStart"/>
+      <w:r>
+        <w:t>blogdetailtitle</w:t>
+      </w:r>
+      <w:proofErr w:type="spellEnd"/>
+      <w:r>
+        <w:t xml:space="preserve"> {</w:t>
+      </w:r>
+    </w:p>
+    <w:p>
+      <w:pPr>
+        <w:jc w:val="both"/>
+      </w:pPr>
+      <w:r>
+        <w:t xml:space="preserve">        font-size: 3rem;</w:t>
+      </w:r>
+    </w:p>
+    <w:p>
+      <w:pPr>
+        <w:jc w:val="both"/>
+      </w:pPr>
+      <w:r>
+        <w:t xml:space="preserve">    }</w:t>
+      </w:r>
+    </w:p>
+    <w:p>
+      <w:pPr>
+        <w:jc w:val="both"/>
+      </w:pPr>
+      <w:r>
+        <w:t>}</w:t>
+      </w:r>
+    </w:p>
+    <w:p>
+      <w:pPr>
+        <w:jc w:val="both"/>
+      </w:pPr>
+    </w:p>
+    <w:p>
+      <w:pPr>
+        <w:jc w:val="both"/>
+      </w:pPr>
+      <w:r>
+        <w:t xml:space="preserve">We can also change navigation bar colours from </w:t>
+      </w:r>
+      <w:proofErr w:type="spellStart"/>
+      <w:r>
+        <w:t>css</w:t>
+      </w:r>
+      <w:proofErr w:type="spellEnd"/>
+      <w:r>
+        <w:t xml:space="preserve"> file</w:t>
+      </w:r>
+    </w:p>
+    <w:p>
+      <w:pPr>
+        <w:jc w:val="both"/>
+      </w:pPr>
+    </w:p>
+    <w:p>
+      <w:pPr>
+        <w:jc w:val="both"/>
+      </w:pPr>
+      <w:r>
+        <w:t>--------------------------------------------------------------------------------------------------------------------------------------</w:t>
+      </w:r>
+    </w:p>
+    <w:p>
+      <w:pPr>
+        <w:jc w:val="center"/>
+        <w:rPr>
+          <w:b/>
+        </w:rPr>
+      </w:pPr>
+      <w:r>
+        <w:rPr>
+          <w:b/>
+        </w:rPr>
+        <w:t>Opening links</w:t>
+      </w:r>
+    </w:p>
+    <w:p>
+      <w:pPr>
+        <w:jc w:val="both"/>
+      </w:pPr>
+      <w:r>
+        <w:t>If you want that the link to be opened in a different tab then use target = blank</w:t>
+      </w:r>
+    </w:p>
+    <w:p>
+      <w:pPr>
+        <w:jc w:val="both"/>
+      </w:pPr>
+      <w:r>
+        <w:t xml:space="preserve">&lt;a </w:t>
+      </w:r>
+      <w:r>
+        <w:t>class="</w:t>
+      </w:r>
+      <w:proofErr w:type="spellStart"/>
+      <w:r>
+        <w:t>nav</w:t>
+      </w:r>
+      <w:proofErr w:type="spellEnd"/>
+      <w:r>
+        <w:t xml:space="preserve">-link" </w:t>
+      </w:r>
+      <w:proofErr w:type="spellStart"/>
+      <w:r>
+        <w:t>href</w:t>
+      </w:r>
+      <w:proofErr w:type="spellEnd"/>
+      <w:r>
+        <w:t xml:space="preserve">="https://www.linkedin.com/in/sandeep-sharma-7615b93a/" </w:t>
+      </w:r>
+      <w:r>
+        <w:rPr>
+          <w:color w:val="FF0000"/>
+        </w:rPr>
+        <w:t>target="_blank"</w:t>
+      </w:r>
+      <w:r>
+        <w:t>&gt;LinkedIn&lt;/a&gt;</w:t>
+      </w:r>
+    </w:p>
+    <w:p>
+      <w:pPr>
+        <w:jc w:val="both"/>
+      </w:pPr>
+      <w:r>
+        <w:t>--------------------------------------------------------------------------------------------------------------------------------------</w:t>
+      </w:r>
+    </w:p>
+    <w:p>
+      <w:pPr>
+        <w:jc w:val="center"/>
+        <w:rPr>
+          <w:b/>
+        </w:rPr>
+      </w:pPr>
+      <w:r>
+        <w:rPr>
+          <w:b/>
+        </w:rPr>
+        <w:t>Deployment of website on internet</w:t>
+      </w:r>
+    </w:p>
+    <w:p>
+      <w:pPr>
+        <w:jc w:val="both"/>
+      </w:pPr>
+      <w:r>
+        <w:t xml:space="preserve">Step1: go to </w:t>
+      </w:r>
+      <w:hyperlink r:id="rId10" w:history="1">
+        <w:r>
+          <w:rPr>
+            <w:rStyle w:val="Hyperlink"/>
+          </w:rPr>
+          <w:t>https://www.pythonanywhere.com/</w:t>
+        </w:r>
+      </w:hyperlink>
+      <w:r>
+        <w:t xml:space="preserve">  and sign up</w:t>
+      </w:r>
+    </w:p>
+    <w:p>
+      <w:pPr>
+        <w:jc w:val="both"/>
+      </w:pPr>
+      <w:r>
+        <w:t xml:space="preserve">Step2: add your project to </w:t>
+      </w:r>
+      <w:proofErr w:type="spellStart"/>
+      <w:r>
+        <w:t>github</w:t>
+      </w:r>
+      <w:proofErr w:type="spellEnd"/>
     </w:p>
     <w:p>
       <w:pPr>
@@ -10907,12 +11735,6 @@
       <w:bookmarkStart w:id="0" w:name="_GoBack"/>
       <w:bookmarkEnd w:id="0"/>
     </w:p>
-    <w:p>
-      <w:pPr>
-        <w:jc w:val="both"/>
-      </w:pPr>
-    </w:p>
-    <w:p/>
     <w:p/>
     <w:p/>
     <w:p/>

</xml_diff>

<commit_message>
new local_settings.py file added
</commit_message>
<xml_diff>
--- a/Concepts used in this project.docx
+++ b/Concepts used in this project.docx
@@ -11720,67 +11720,3935 @@
         <w:jc w:val="both"/>
       </w:pPr>
       <w:r>
-        <w:t xml:space="preserve">Step2: add your project to </w:t>
-      </w:r>
-      <w:proofErr w:type="spellStart"/>
-      <w:r>
+        <w:t xml:space="preserve">Step2: add </w:t>
+      </w:r>
+      <w:r>
+        <w:t>git to your project if it was not added earlier</w:t>
+      </w:r>
+    </w:p>
+    <w:p>
+      <w:pPr>
+        <w:jc w:val="both"/>
+      </w:pPr>
+      <w:r>
+        <w:t>Step3: add your project to git</w:t>
+      </w:r>
+    </w:p>
+    <w:p>
+      <w:pPr>
+        <w:jc w:val="both"/>
+      </w:pPr>
+      <w:r>
+        <w:t>Step4: Now add your project to github. Run the following two commands</w:t>
+      </w:r>
+    </w:p>
+    <w:p>
+      <w:pPr>
+        <w:jc w:val="both"/>
+      </w:pPr>
+    </w:p>
+    <w:p>
+      <w:pPr>
+        <w:tabs>
+          <w:tab w:val="left" w:pos="916"/>
+          <w:tab w:val="left" w:pos="1832"/>
+          <w:tab w:val="left" w:pos="2748"/>
+          <w:tab w:val="left" w:pos="3664"/>
+          <w:tab w:val="left" w:pos="4580"/>
+          <w:tab w:val="left" w:pos="5496"/>
+          <w:tab w:val="left" w:pos="6412"/>
+          <w:tab w:val="left" w:pos="7328"/>
+          <w:tab w:val="left" w:pos="8244"/>
+          <w:tab w:val="left" w:pos="9160"/>
+          <w:tab w:val="left" w:pos="10076"/>
+          <w:tab w:val="left" w:pos="10992"/>
+          <w:tab w:val="left" w:pos="11908"/>
+          <w:tab w:val="left" w:pos="12824"/>
+          <w:tab w:val="left" w:pos="13740"/>
+          <w:tab w:val="left" w:pos="14656"/>
+        </w:tabs>
+        <w:spacing w:after="0" w:line="240" w:lineRule="auto"/>
+        <w:rPr>
+          <w:rFonts w:ascii="Consolas" w:eastAsia="Times New Roman" w:hAnsi="Consolas" w:cs="Courier New"/>
+          <w:color w:val="24292E"/>
+          <w:sz w:val="21"/>
+          <w:szCs w:val="21"/>
+          <w:lang w:eastAsia="en-IN"/>
+        </w:rPr>
+      </w:pPr>
+      <w:r>
+        <w:rPr>
+          <w:rFonts w:ascii="Consolas" w:eastAsia="Times New Roman" w:hAnsi="Consolas" w:cs="Courier New"/>
+          <w:color w:val="24292E"/>
+          <w:sz w:val="21"/>
+          <w:szCs w:val="21"/>
+          <w:lang w:eastAsia="en-IN"/>
+        </w:rPr>
+        <w:t>git remote add origin https://github.com/ssvedant/personal_portfolio.git</w:t>
+      </w:r>
+    </w:p>
+    <w:p>
+      <w:pPr>
+        <w:pStyle w:val="HTMLPreformatted"/>
+        <w:rPr>
+          <w:rStyle w:val="user-select-contain"/>
+          <w:rFonts w:ascii="Consolas" w:hAnsi="Consolas"/>
+          <w:color w:val="24292E"/>
+          <w:sz w:val="21"/>
+          <w:szCs w:val="21"/>
+        </w:rPr>
+      </w:pPr>
+    </w:p>
+    <w:p>
+      <w:pPr>
+        <w:pStyle w:val="HTMLPreformatted"/>
+        <w:rPr>
+          <w:rFonts w:ascii="Consolas" w:hAnsi="Consolas"/>
+          <w:color w:val="24292E"/>
+          <w:sz w:val="21"/>
+          <w:szCs w:val="21"/>
+        </w:rPr>
+      </w:pPr>
+      <w:r>
+        <w:rPr>
+          <w:rStyle w:val="user-select-contain"/>
+          <w:rFonts w:ascii="Consolas" w:hAnsi="Consolas"/>
+          <w:color w:val="24292E"/>
+          <w:sz w:val="21"/>
+          <w:szCs w:val="21"/>
+        </w:rPr>
+        <w:t>git push -u origin master</w:t>
+      </w:r>
+    </w:p>
+    <w:p>
+      <w:pPr>
+        <w:jc w:val="both"/>
+      </w:pPr>
+    </w:p>
+    <w:p>
+      <w:pPr>
+        <w:jc w:val="both"/>
+      </w:pPr>
+      <w:r>
+        <w:t>reload your github page</w:t>
+      </w:r>
+    </w:p>
+    <w:p>
+      <w:pPr>
+        <w:jc w:val="both"/>
+      </w:pPr>
+    </w:p>
+    <w:p>
+      <w:pPr>
+        <w:jc w:val="both"/>
+      </w:pPr>
+      <w:r>
+        <w:lastRenderedPageBreak/>
+        <w:t>Step5: Now as we have our project on github we need to pull it from github on to pythonforeveryone.com account of ours</w:t>
+      </w:r>
+    </w:p>
+    <w:p>
+      <w:pPr>
+        <w:jc w:val="both"/>
+      </w:pPr>
+      <w:r>
+        <w:t>Step6: go to</w:t>
+      </w:r>
+      <w:r>
+        <w:t xml:space="preserve"> </w:t>
+      </w:r>
+      <w:r>
+        <w:t>your account in pytho</w:t>
+      </w:r>
+      <w:r>
+        <w:t>nanywhere</w:t>
+      </w:r>
+      <w:r>
+        <w:t>.com and click bash</w:t>
+      </w:r>
+    </w:p>
+    <w:p>
+      <w:pPr>
+        <w:jc w:val="both"/>
+      </w:pPr>
+      <w:r>
+        <w:t xml:space="preserve">Step 7: </w:t>
+      </w:r>
+      <w:r>
+        <w:t>go to your git hub account and project personal_portfolio and click on green button named code and copy the link</w:t>
+      </w:r>
+    </w:p>
+    <w:p>
+      <w:pPr>
+        <w:jc w:val="both"/>
+      </w:pPr>
+      <w:r>
+        <w:t>Step 8: go to bash and run the following command</w:t>
+      </w:r>
+    </w:p>
+    <w:p>
+      <w:pPr>
+        <w:jc w:val="both"/>
+      </w:pPr>
+      <w:r>
+        <w:t xml:space="preserve">git </w:t>
+      </w:r>
+      <w:proofErr w:type="gramStart"/>
+      <w:r>
+        <w:t>clone  &lt;</w:t>
+      </w:r>
+      <w:proofErr w:type="gramEnd"/>
+      <w:r>
+        <w:t>link that you copied in step7&gt;</w:t>
+      </w:r>
+    </w:p>
+    <w:p>
+      <w:pPr>
+        <w:jc w:val="both"/>
+      </w:pPr>
+      <w:r>
+        <w:t>ex</w:t>
+      </w:r>
+    </w:p>
+    <w:p>
+      <w:pPr>
+        <w:jc w:val="both"/>
+      </w:pPr>
+      <w:r>
+        <w:t xml:space="preserve">git clone </w:t>
+      </w:r>
+      <w:r>
+        <w:t>https://github.com/ssvedant/personal_portfolio.git</w:t>
+      </w:r>
+    </w:p>
+    <w:p>
+      <w:pPr>
+        <w:jc w:val="both"/>
+      </w:pPr>
+      <w:r>
+        <w:t xml:space="preserve">now your project has been copied into your home directory in the </w:t>
+      </w:r>
+      <w:proofErr w:type="spellStart"/>
+      <w:r>
+        <w:t>pythonanywhere</w:t>
+      </w:r>
+      <w:proofErr w:type="spellEnd"/>
+      <w:r>
+        <w:t>.</w:t>
+      </w:r>
+    </w:p>
+    <w:p>
+      <w:pPr>
+        <w:jc w:val="both"/>
+      </w:pPr>
+      <w:r>
+        <w:t>You can confirm it by doing ls command</w:t>
+      </w:r>
+    </w:p>
+    <w:p>
+      <w:pPr>
+        <w:jc w:val="both"/>
+        <w:rPr>
+          <w:b/>
+        </w:rPr>
+      </w:pPr>
+      <w:r>
+        <w:t xml:space="preserve">Step 9: </w:t>
+      </w:r>
+      <w:r>
+        <w:rPr>
+          <w:b/>
+        </w:rPr>
+        <w:t>Creating</w:t>
+      </w:r>
+      <w:r>
+        <w:t xml:space="preserve"> </w:t>
+      </w:r>
+      <w:r>
+        <w:rPr>
+          <w:b/>
+        </w:rPr>
+        <w:t>Virtual environment in pythonanywhere.com</w:t>
+      </w:r>
+    </w:p>
+    <w:p>
+      <w:pPr>
+        <w:jc w:val="both"/>
+      </w:pPr>
+      <w:r>
+        <w:t>It helps to create different space for different projects that may have different requirements.</w:t>
+      </w:r>
+    </w:p>
+    <w:p>
+      <w:pPr>
+        <w:jc w:val="both"/>
+      </w:pPr>
+      <w:r>
+        <w:t>For instance, in a particular environment we can specify the version of python we want to use, different packages form pip that we want to use, etc.</w:t>
+      </w:r>
+    </w:p>
+    <w:p>
+      <w:pPr>
+        <w:jc w:val="both"/>
+      </w:pPr>
+      <w:r>
+        <w:t>Type the following command:</w:t>
+      </w:r>
+    </w:p>
+    <w:p>
+      <w:pPr>
+        <w:jc w:val="both"/>
+      </w:pPr>
+      <w:r>
+        <w:t>First go your project directory</w:t>
+      </w:r>
+    </w:p>
+    <w:p>
+      <w:pPr>
+        <w:jc w:val="both"/>
+      </w:pPr>
+      <w:r>
+        <w:t>Now run the following command</w:t>
+      </w:r>
+    </w:p>
+    <w:p>
+      <w:pPr>
+        <w:jc w:val="both"/>
+      </w:pPr>
+      <w:proofErr w:type="spellStart"/>
+      <w:r>
+        <w:t>mkvirtualenv</w:t>
+      </w:r>
+      <w:proofErr w:type="spellEnd"/>
+      <w:r>
+        <w:t xml:space="preserve"> –python=&lt;python version that we want to use&gt; &lt;give a name to your environment&gt;</w:t>
+      </w:r>
+    </w:p>
+    <w:p>
+      <w:pPr>
+        <w:jc w:val="both"/>
+      </w:pPr>
+      <w:r>
+        <w:t>ex</w:t>
+      </w:r>
+    </w:p>
+    <w:p>
+      <w:pPr>
+        <w:jc w:val="both"/>
+      </w:pPr>
+      <w:proofErr w:type="spellStart"/>
+      <w:r>
+        <w:t>mkvirtualenv</w:t>
+      </w:r>
+      <w:proofErr w:type="spellEnd"/>
+      <w:r>
+        <w:t xml:space="preserve"> --python=/</w:t>
+      </w:r>
+      <w:proofErr w:type="spellStart"/>
+      <w:r>
+        <w:t>usr</w:t>
+      </w:r>
+      <w:proofErr w:type="spellEnd"/>
+      <w:r>
+        <w:t xml:space="preserve">/bin/python3.8 </w:t>
+      </w:r>
+      <w:proofErr w:type="spellStart"/>
+      <w:r>
+        <w:t>portfolioenv</w:t>
+      </w:r>
+      <w:proofErr w:type="spellEnd"/>
+      <w:r>
+        <w:t xml:space="preserve">          </w:t>
+      </w:r>
+    </w:p>
+    <w:p>
+      <w:pPr>
+        <w:jc w:val="both"/>
+      </w:pPr>
+      <w:r>
+        <w:t>once our virtual environment is created then it will show in the command line. It means that now we are inside this virtual environment.</w:t>
+      </w:r>
+    </w:p>
+    <w:p>
+      <w:pPr>
+        <w:jc w:val="both"/>
+      </w:pPr>
+      <w:r>
+        <w:t>Note: to get out of the virtual environment use the command</w:t>
+      </w:r>
+    </w:p>
+    <w:p>
+      <w:pPr>
+        <w:jc w:val="both"/>
+        <w:rPr>
+          <w:b/>
+        </w:rPr>
+      </w:pPr>
+      <w:r>
+        <w:rPr>
+          <w:b/>
+        </w:rPr>
+        <w:t>Deactivate</w:t>
+      </w:r>
+    </w:p>
+    <w:p>
+      <w:pPr>
+        <w:jc w:val="both"/>
+      </w:pPr>
+      <w:r>
+        <w:t>Note:  exit command will get you out of the console</w:t>
+      </w:r>
+    </w:p>
+    <w:p>
+      <w:pPr>
+        <w:jc w:val="both"/>
+      </w:pPr>
+      <w:r>
+        <w:t>Note: If you exit the virtual environment then to go back to the virtual environment use the following command:</w:t>
+      </w:r>
+    </w:p>
+    <w:p>
+      <w:pPr>
+        <w:jc w:val="both"/>
+        <w:rPr>
+          <w:b/>
+        </w:rPr>
+      </w:pPr>
+      <w:proofErr w:type="spellStart"/>
+      <w:r>
+        <w:rPr>
+          <w:b/>
+        </w:rPr>
+        <w:t>workon</w:t>
+      </w:r>
+      <w:proofErr w:type="spellEnd"/>
+      <w:r>
+        <w:rPr>
+          <w:b/>
+        </w:rPr>
+        <w:t xml:space="preserve"> &lt;name of virtual environment&gt;</w:t>
+      </w:r>
+      <w:r>
+        <w:rPr>
+          <w:b/>
+        </w:rPr>
+        <w:t xml:space="preserve">         </w:t>
+      </w:r>
+    </w:p>
+    <w:p>
+      <w:pPr>
+        <w:jc w:val="both"/>
+      </w:pPr>
+      <w:r>
+        <w:t>Note if you have forgotten the name of your virtual environment then you can find it by typing the following command from your home</w:t>
+      </w:r>
+    </w:p>
+    <w:p>
+      <w:pPr>
+        <w:jc w:val="both"/>
+        <w:rPr>
+          <w:b/>
+        </w:rPr>
+      </w:pPr>
+      <w:proofErr w:type="gramStart"/>
+      <w:r>
+        <w:rPr>
+          <w:b/>
+        </w:rPr>
+        <w:t>cd .</w:t>
+      </w:r>
+      <w:proofErr w:type="spellStart"/>
+      <w:r>
+        <w:rPr>
+          <w:b/>
+        </w:rPr>
+        <w:t>virtualenvs</w:t>
+      </w:r>
+      <w:proofErr w:type="spellEnd"/>
+      <w:proofErr w:type="gramEnd"/>
+    </w:p>
+    <w:p>
+      <w:pPr>
+        <w:jc w:val="both"/>
+        <w:rPr>
+          <w:b/>
+        </w:rPr>
+      </w:pPr>
+      <w:r>
+        <w:t>and then</w:t>
+      </w:r>
+      <w:r>
+        <w:rPr>
+          <w:b/>
+        </w:rPr>
+        <w:t xml:space="preserve"> ls</w:t>
+      </w:r>
+    </w:p>
+    <w:p>
+      <w:pPr>
+        <w:jc w:val="both"/>
+      </w:pPr>
+      <w:r>
+        <w:lastRenderedPageBreak/>
+        <w:t>Step 10:  installing Django and pillow inside our virtual environment</w:t>
+      </w:r>
+    </w:p>
+    <w:p>
+      <w:pPr>
+        <w:jc w:val="both"/>
+        <w:rPr>
+          <w:b/>
+        </w:rPr>
+      </w:pPr>
+      <w:r>
+        <w:rPr>
+          <w:b/>
+        </w:rPr>
+        <w:t>pip install Django pillow</w:t>
+      </w:r>
+    </w:p>
+    <w:p>
+      <w:pPr>
+        <w:jc w:val="both"/>
+      </w:pPr>
+      <w:r>
+        <w:t>with this our virtual environment is ready and in the next step we will be launching our website</w:t>
+      </w:r>
+    </w:p>
+    <w:p>
+      <w:pPr>
+        <w:jc w:val="both"/>
+      </w:pPr>
+      <w:r>
+        <w:t xml:space="preserve">Step 11:  </w:t>
+      </w:r>
+      <w:r>
+        <w:t>Now in order to proceed further we need to know 3 things</w:t>
+      </w:r>
+    </w:p>
+    <w:p>
+      <w:pPr>
+        <w:jc w:val="both"/>
+      </w:pPr>
+      <w:r>
+        <w:t>I)</w:t>
+      </w:r>
+      <w:r>
+        <w:t xml:space="preserve"> path of our project in pythoneverywhere.com</w:t>
+      </w:r>
+    </w:p>
+    <w:p>
+      <w:pPr>
+        <w:jc w:val="both"/>
+      </w:pPr>
+      <w:r>
+        <w:t xml:space="preserve">Which we can find by going to the project </w:t>
+      </w:r>
+      <w:proofErr w:type="spellStart"/>
+      <w:r>
+        <w:t>directoy</w:t>
+      </w:r>
+      <w:proofErr w:type="spellEnd"/>
+      <w:r>
+        <w:t xml:space="preserve"> and using the command </w:t>
+      </w:r>
+      <w:proofErr w:type="spellStart"/>
+      <w:r>
+        <w:t>pwd</w:t>
+      </w:r>
+      <w:proofErr w:type="spellEnd"/>
+    </w:p>
+    <w:p>
+      <w:pPr>
+        <w:jc w:val="both"/>
+        <w:rPr>
+          <w:color w:val="D3D7CF"/>
+        </w:rPr>
+      </w:pPr>
+      <w:r>
+        <w:rPr>
+          <w:color w:val="D3D7CF"/>
+        </w:rPr>
+        <w:t>(</w:t>
+      </w:r>
+      <w:proofErr w:type="spellStart"/>
+      <w:r>
+        <w:rPr>
+          <w:color w:val="D3D7CF"/>
+        </w:rPr>
+        <w:t>portfolioenv</w:t>
+      </w:r>
+      <w:proofErr w:type="spellEnd"/>
+      <w:r>
+        <w:rPr>
+          <w:color w:val="D3D7CF"/>
+        </w:rPr>
+        <w:t>) 09:23 ~/personal_portfolio</w:t>
+      </w:r>
+      <w:r>
+        <w:rPr>
+          <w:color w:val="C4A000"/>
+        </w:rPr>
+        <w:t xml:space="preserve"> (master)</w:t>
+      </w:r>
+      <w:r>
+        <w:rPr>
+          <w:color w:val="00BA13"/>
+        </w:rPr>
+        <w:t xml:space="preserve">$ </w:t>
+      </w:r>
+      <w:proofErr w:type="spellStart"/>
+      <w:r>
+        <w:rPr>
+          <w:color w:val="D3D7CF"/>
+        </w:rPr>
+        <w:t>pwd</w:t>
+      </w:r>
+      <w:proofErr w:type="spellEnd"/>
+    </w:p>
+    <w:p>
+      <w:pPr>
+        <w:jc w:val="both"/>
+      </w:pPr>
+      <w:r>
+        <w:rPr>
+          <w:color w:val="D3D7CF"/>
+        </w:rPr>
+        <w:t>/home/</w:t>
+      </w:r>
+      <w:proofErr w:type="spellStart"/>
+      <w:r>
+        <w:rPr>
+          <w:color w:val="D3D7CF"/>
+        </w:rPr>
+        <w:t>sandeepsharma</w:t>
+      </w:r>
+      <w:proofErr w:type="spellEnd"/>
+      <w:r>
+        <w:rPr>
+          <w:color w:val="D3D7CF"/>
+        </w:rPr>
+        <w:t>/personal_portfolio</w:t>
+      </w:r>
+    </w:p>
+    <w:p>
+      <w:r>
+        <w:t xml:space="preserve">2) the name of our project </w:t>
+      </w:r>
+    </w:p>
+    <w:p>
+      <w:r>
+        <w:t>Do ls, from y</w:t>
+      </w:r>
+      <w:r>
+        <w:t>our project directory.</w:t>
+      </w:r>
+    </w:p>
+    <w:p>
+      <w:r>
+        <w:t>The name of the project is the one which contains setting files,</w:t>
+      </w:r>
+    </w:p>
+    <w:p>
+      <w:pPr>
+        <w:rPr>
+          <w:color w:val="D3D7CF"/>
+        </w:rPr>
+      </w:pPr>
+      <w:r>
+        <w:rPr>
+          <w:color w:val="D3D7CF"/>
+        </w:rPr>
+        <w:t>Ls</w:t>
+      </w:r>
+    </w:p>
+    <w:p>
+      <w:r>
+        <w:rPr>
+          <w:color w:val="D3D7CF"/>
+        </w:rPr>
+        <w:t>Concepts used in this project.docx db.sqlite3</w:t>
+      </w:r>
+      <w:r>
+        <w:t xml:space="preserve"> </w:t>
+      </w:r>
+      <w:r>
+        <w:rPr>
+          <w:color w:val="D3D7CF"/>
+        </w:rPr>
+        <w:t>media portfolio ~WRL3105.tmpblog</w:t>
+      </w:r>
+      <w:r>
+        <w:t xml:space="preserve"> </w:t>
+      </w:r>
+      <w:r>
+        <w:rPr>
+          <w:color w:val="D3D7CF"/>
+        </w:rPr>
+        <w:t>manage.py personal_portfolio ~$</w:t>
+      </w:r>
+      <w:proofErr w:type="spellStart"/>
+      <w:r>
+        <w:rPr>
+          <w:color w:val="D3D7CF"/>
+        </w:rPr>
+        <w:t>ncepts</w:t>
+      </w:r>
+      <w:proofErr w:type="spellEnd"/>
+      <w:r>
+        <w:rPr>
+          <w:color w:val="D3D7CF"/>
+        </w:rPr>
+        <w:t xml:space="preserve"> used in this project.docx</w:t>
+      </w:r>
+    </w:p>
+    <w:p/>
+    <w:p>
+      <w:r>
+        <w:t>So here personal_portfolio is the name of our project</w:t>
+      </w:r>
+    </w:p>
+    <w:p>
+      <w:r>
+        <w:t xml:space="preserve">3) name of our virtual environment  </w:t>
+      </w:r>
+    </w:p>
+    <w:p>
+      <w:r>
+        <w:t xml:space="preserve">Which is in </w:t>
+      </w:r>
+      <w:r>
+        <w:t>parentheses</w:t>
+      </w:r>
+      <w:r>
+        <w:t xml:space="preserve"> when you are in your project directory</w:t>
+      </w:r>
+    </w:p>
+    <w:p>
+      <w:r>
+        <w:rPr>
+          <w:rFonts w:ascii="Lucida Console" w:hAnsi="Lucida Console"/>
+          <w:color w:val="D3D7CF"/>
+          <w:sz w:val="23"/>
+          <w:szCs w:val="23"/>
+          <w:shd w:val="clear" w:color="auto" w:fill="101010"/>
+        </w:rPr>
+        <w:t>(</w:t>
+      </w:r>
+      <w:proofErr w:type="spellStart"/>
+      <w:r>
+        <w:rPr>
+          <w:rFonts w:ascii="Lucida Console" w:hAnsi="Lucida Console"/>
+          <w:color w:val="D3D7CF"/>
+          <w:sz w:val="23"/>
+          <w:szCs w:val="23"/>
+          <w:shd w:val="clear" w:color="auto" w:fill="101010"/>
+        </w:rPr>
+        <w:t>portfolioenv</w:t>
+      </w:r>
+      <w:proofErr w:type="spellEnd"/>
+      <w:r>
+        <w:rPr>
+          <w:rFonts w:ascii="Lucida Console" w:hAnsi="Lucida Console"/>
+          <w:color w:val="D3D7CF"/>
+          <w:sz w:val="23"/>
+          <w:szCs w:val="23"/>
+          <w:shd w:val="clear" w:color="auto" w:fill="101010"/>
+        </w:rPr>
+        <w:t>) 10:00 ~/personal_portfolio</w:t>
+      </w:r>
+      <w:r>
+        <w:rPr>
+          <w:rFonts w:ascii="Lucida Console" w:hAnsi="Lucida Console"/>
+          <w:color w:val="C4A000"/>
+          <w:sz w:val="23"/>
+          <w:szCs w:val="23"/>
+          <w:shd w:val="clear" w:color="auto" w:fill="101010"/>
+        </w:rPr>
+        <w:t xml:space="preserve"> (master)</w:t>
+      </w:r>
+      <w:r>
+        <w:rPr>
+          <w:rFonts w:ascii="Lucida Console" w:hAnsi="Lucida Console"/>
+          <w:color w:val="00BA13"/>
+          <w:sz w:val="23"/>
+          <w:szCs w:val="23"/>
+          <w:shd w:val="clear" w:color="auto" w:fill="101010"/>
+        </w:rPr>
+        <w:t>$</w:t>
+      </w:r>
+    </w:p>
+    <w:p/>
+    <w:p>
+      <w:proofErr w:type="spellStart"/>
+      <w:r>
+        <w:t>Portfolioenv</w:t>
+      </w:r>
+      <w:proofErr w:type="spellEnd"/>
+      <w:r>
+        <w:t xml:space="preserve"> in this case.</w:t>
+      </w:r>
+    </w:p>
+    <w:p>
+      <w:r>
+        <w:t>Step 12:  open pythoneverywhere.com in a separate tab and click on web</w:t>
+      </w:r>
+    </w:p>
+    <w:p>
+      <w:r>
+        <w:t>Now here we are going to create the backend of our website</w:t>
+      </w:r>
+    </w:p>
+    <w:p>
+      <w:pPr>
+        <w:rPr>
+          <w:b/>
+        </w:rPr>
+      </w:pPr>
+      <w:r>
+        <w:t xml:space="preserve">Step 13: </w:t>
+      </w:r>
+      <w:r>
+        <w:rPr>
+          <w:b/>
+        </w:rPr>
+        <w:t xml:space="preserve">click on Add a new Web app &gt; Next &gt; Manual configuration &gt; Python 3.8 (since we specified that in our environment) </w:t>
+      </w:r>
+      <w:r>
+        <w:rPr>
+          <w:b/>
+        </w:rPr>
+        <w:t>&gt; Next</w:t>
+      </w:r>
+    </w:p>
+    <w:p>
+      <w:r>
+        <w:t>Now the page you see is sort of dashboard for our website. Anytime we make any</w:t>
+      </w:r>
+      <w:r>
+        <w:t xml:space="preserve"> </w:t>
+      </w:r>
+      <w:r>
+        <w:t>change in our website we must come here and click on the button Reload sandeepsharma.pythoneverywhere.com</w:t>
+      </w:r>
+    </w:p>
+    <w:p>
+      <w:r>
+        <w:t>Note: you need to login at least once every 3 months to keep your website alive on this server</w:t>
+      </w:r>
+    </w:p>
+    <w:p>
+      <w:pPr>
+        <w:rPr>
+          <w:b/>
+        </w:rPr>
+      </w:pPr>
+      <w:r>
+        <w:t>Step13</w:t>
+      </w:r>
+      <w:r>
+        <w:t xml:space="preserve">: Now in our dashboard page that we opened in step 12 we need to </w:t>
+      </w:r>
+      <w:r>
+        <w:rPr>
+          <w:b/>
+        </w:rPr>
+        <w:t>enter the path of our virtual environment</w:t>
+      </w:r>
+    </w:p>
+    <w:p>
+      <w:r>
+        <w:t xml:space="preserve">Just write the name of your virtual environment. In this case it is </w:t>
+      </w:r>
+      <w:proofErr w:type="spellStart"/>
+      <w:r>
+        <w:t>portfolioenv</w:t>
+      </w:r>
+      <w:proofErr w:type="spellEnd"/>
+      <w:r>
+        <w:t xml:space="preserve"> </w:t>
+      </w:r>
+    </w:p>
+    <w:p>
+      <w:r>
+        <w:t>Step 14: Now we need to enter the path of our source code and working directory</w:t>
+      </w:r>
+    </w:p>
+    <w:p>
+      <w:r>
+        <w:lastRenderedPageBreak/>
+        <w:t>Path of the source code is path of our project in pythoneverywhere.com</w:t>
+      </w:r>
+    </w:p>
+    <w:p/>
+    <w:p>
+      <w:pPr>
+        <w:jc w:val="both"/>
+      </w:pPr>
+      <w:r>
+        <w:rPr>
+          <w:color w:val="D3D7CF"/>
+        </w:rPr>
+        <w:t>/home/</w:t>
+      </w:r>
+      <w:proofErr w:type="spellStart"/>
+      <w:r>
+        <w:rPr>
+          <w:color w:val="D3D7CF"/>
+        </w:rPr>
+        <w:t>sandeepsharma</w:t>
+      </w:r>
+      <w:proofErr w:type="spellEnd"/>
+      <w:r>
+        <w:rPr>
+          <w:color w:val="D3D7CF"/>
+        </w:rPr>
+        <w:t>/personal_portfolio</w:t>
+      </w:r>
+    </w:p>
+    <w:p>
+      <w:r>
+        <w:t>Copy paste this</w:t>
+      </w:r>
+    </w:p>
+    <w:p>
+      <w:r>
+        <w:t>And working directory is also the same so paste it there also</w:t>
+      </w:r>
+    </w:p>
+    <w:p>
+      <w:r>
+        <w:t>Step 15: Now we need to edit the WSGI file that is provided by pythoneverwhere.com.</w:t>
+      </w:r>
+    </w:p>
+    <w:p>
+      <w:r>
+        <w:t xml:space="preserve">Note: our actual wsgi.py file is the file </w:t>
+      </w:r>
+      <w:r>
+        <w:t>inside the directory ~/personal_portfolio/personal_portfolio</w:t>
+      </w:r>
+    </w:p>
+    <w:p>
+      <w:r>
+        <w:t xml:space="preserve">Click on the path of </w:t>
+      </w:r>
+      <w:proofErr w:type="spellStart"/>
+      <w:r>
+        <w:t>wsgi</w:t>
+      </w:r>
+      <w:proofErr w:type="spellEnd"/>
+      <w:r>
+        <w:t xml:space="preserve"> file provided by the pythonanywhere.com  </w:t>
+      </w:r>
+      <w:hyperlink r:id="rId11" w:history="1">
+        <w:r>
+          <w:br/>
+          <w:t>/</w:t>
+        </w:r>
+      </w:hyperlink>
+      <w:hyperlink r:id="rId12" w:history="1">
+        <w:r>
+          <w:t>var</w:t>
+        </w:r>
+      </w:hyperlink>
+      <w:r>
+        <w:t>/</w:t>
+      </w:r>
+      <w:hyperlink r:id="rId13" w:history="1">
+        <w:r>
+          <w:t>www</w:t>
+        </w:r>
+      </w:hyperlink>
+      <w:r>
+        <w:t>/</w:t>
+      </w:r>
+      <w:r>
+        <w:rPr>
+          <w:rStyle w:val="breadcrumbentry"/>
+          <w:rFonts w:ascii="Arial" w:hAnsi="Arial" w:cs="Arial"/>
+          <w:color w:val="333333"/>
+          <w:sz w:val="21"/>
+          <w:szCs w:val="21"/>
+          <w:shd w:val="clear" w:color="auto" w:fill="FFFFFF"/>
+        </w:rPr>
+        <w:t>sandeepsharma_pythonanywhere_com_wsgi.py</w:t>
+      </w:r>
+      <w:r>
+        <w:rPr>
+          <w:rStyle w:val="breadcrumbentry"/>
+          <w:rFonts w:ascii="Arial" w:hAnsi="Arial" w:cs="Arial"/>
+          <w:color w:val="333333"/>
+          <w:sz w:val="21"/>
+          <w:szCs w:val="21"/>
+          <w:shd w:val="clear" w:color="auto" w:fill="FFFFFF"/>
+        </w:rPr>
+        <w:t xml:space="preserve">  </w:t>
+      </w:r>
+    </w:p>
+    <w:p>
+      <w:r>
+        <w:t>and edit that file</w:t>
+      </w:r>
+      <w:r>
+        <w:t xml:space="preserve">. </w:t>
+      </w:r>
+      <w:r>
+        <w:t>This file points to our project</w:t>
+      </w:r>
+      <w:r>
+        <w:t xml:space="preserve"> and things inside our project</w:t>
+      </w:r>
+    </w:p>
+    <w:p/>
+    <w:p>
+      <w:r>
+        <w:t>Delete everything except the code under DJANGO heading and uncomment the remaining code. (</w:t>
+      </w:r>
+      <w:proofErr w:type="spellStart"/>
+      <w:r>
+        <w:t>cntrl</w:t>
+      </w:r>
+      <w:proofErr w:type="spellEnd"/>
+      <w:r>
+        <w:t xml:space="preserve"> / in windows for uncommenting) </w:t>
+      </w:r>
+    </w:p>
+    <w:p>
+      <w:r>
+        <w:t>So we are left with this code</w:t>
+      </w:r>
+    </w:p>
+    <w:p>
+      <w:r>
+        <w:t>++++++++++ DJANGO +++++++++++</w:t>
+      </w:r>
+    </w:p>
+    <w:p>
+      <w:r>
+        <w:t xml:space="preserve">To use your own </w:t>
+      </w:r>
+      <w:proofErr w:type="spellStart"/>
+      <w:r>
+        <w:t>django</w:t>
+      </w:r>
+      <w:proofErr w:type="spellEnd"/>
+      <w:r>
+        <w:t xml:space="preserve"> app use code like this:</w:t>
+      </w:r>
+    </w:p>
+    <w:p>
+      <w:r>
+        <w:t xml:space="preserve">import </w:t>
+      </w:r>
+      <w:proofErr w:type="spellStart"/>
+      <w:r>
+        <w:t>os</w:t>
+      </w:r>
+      <w:proofErr w:type="spellEnd"/>
+    </w:p>
+    <w:p>
+      <w:r>
+        <w:t>import sys</w:t>
+      </w:r>
+    </w:p>
+    <w:p/>
+    <w:p>
+      <w:r>
+        <w:t xml:space="preserve"># assuming your </w:t>
+      </w:r>
+      <w:proofErr w:type="spellStart"/>
+      <w:r>
+        <w:t>django</w:t>
+      </w:r>
+      <w:proofErr w:type="spellEnd"/>
+      <w:r>
+        <w:t xml:space="preserve"> settings file is at '/home/</w:t>
+      </w:r>
+      <w:proofErr w:type="spellStart"/>
+      <w:r>
+        <w:t>sandeepsharma</w:t>
+      </w:r>
+      <w:proofErr w:type="spellEnd"/>
+      <w:r>
+        <w:t>/</w:t>
+      </w:r>
+      <w:proofErr w:type="spellStart"/>
+      <w:r>
+        <w:t>mysite</w:t>
+      </w:r>
+      <w:proofErr w:type="spellEnd"/>
+      <w:r>
+        <w:t>/</w:t>
+      </w:r>
+      <w:proofErr w:type="spellStart"/>
+      <w:r>
+        <w:t>mysite</w:t>
+      </w:r>
+      <w:proofErr w:type="spellEnd"/>
+      <w:r>
+        <w:t>/settings.py'</w:t>
+      </w:r>
+    </w:p>
+    <w:p>
+      <w:r>
+        <w:t xml:space="preserve"># and your manage.py is </w:t>
+      </w:r>
+      <w:proofErr w:type="spellStart"/>
+      <w:r>
+        <w:t>is</w:t>
+      </w:r>
+      <w:proofErr w:type="spellEnd"/>
+      <w:r>
+        <w:t xml:space="preserve"> at '/home/</w:t>
+      </w:r>
+      <w:proofErr w:type="spellStart"/>
+      <w:r>
+        <w:t>sandeepsharma</w:t>
+      </w:r>
+      <w:proofErr w:type="spellEnd"/>
+      <w:r>
+        <w:t>/</w:t>
+      </w:r>
+      <w:proofErr w:type="spellStart"/>
+      <w:r>
+        <w:t>mysite</w:t>
+      </w:r>
+      <w:proofErr w:type="spellEnd"/>
+      <w:r>
+        <w:t>/manage.py'</w:t>
+      </w:r>
+    </w:p>
+    <w:p>
+      <w:r>
+        <w:t>path = '/home/</w:t>
+      </w:r>
+      <w:proofErr w:type="spellStart"/>
+      <w:r>
+        <w:t>sandeepsharma</w:t>
+      </w:r>
+      <w:proofErr w:type="spellEnd"/>
+      <w:r>
+        <w:t>/</w:t>
+      </w:r>
+      <w:proofErr w:type="spellStart"/>
+      <w:r>
+        <w:t>mysite</w:t>
+      </w:r>
+      <w:proofErr w:type="spellEnd"/>
+      <w:r>
+        <w:t>'</w:t>
+      </w:r>
+    </w:p>
+    <w:p>
+      <w:r>
+        <w:t xml:space="preserve">if path not in </w:t>
+      </w:r>
+      <w:proofErr w:type="spellStart"/>
+      <w:proofErr w:type="gramStart"/>
+      <w:r>
+        <w:t>sys.path</w:t>
+      </w:r>
+      <w:proofErr w:type="spellEnd"/>
+      <w:proofErr w:type="gramEnd"/>
+      <w:r>
+        <w:t>:</w:t>
+      </w:r>
+    </w:p>
+    <w:p>
+      <w:r>
+        <w:t xml:space="preserve">    </w:t>
+      </w:r>
+      <w:proofErr w:type="spellStart"/>
+      <w:proofErr w:type="gramStart"/>
+      <w:r>
+        <w:t>sys.path</w:t>
+      </w:r>
+      <w:proofErr w:type="gramEnd"/>
+      <w:r>
+        <w:t>.append</w:t>
+      </w:r>
+      <w:proofErr w:type="spellEnd"/>
+      <w:r>
+        <w:t>(path)</w:t>
+      </w:r>
+    </w:p>
+    <w:p/>
+    <w:p>
+      <w:proofErr w:type="spellStart"/>
+      <w:proofErr w:type="gramStart"/>
+      <w:r>
+        <w:t>os.environ</w:t>
+      </w:r>
+      <w:proofErr w:type="spellEnd"/>
+      <w:proofErr w:type="gramEnd"/>
+      <w:r>
+        <w:t>['DJANGO_SETTINGS_MODULE'] = '</w:t>
+      </w:r>
+      <w:proofErr w:type="spellStart"/>
+      <w:r>
+        <w:t>mysite.settings</w:t>
+      </w:r>
+      <w:proofErr w:type="spellEnd"/>
+      <w:r>
+        <w:t>'</w:t>
+      </w:r>
+    </w:p>
+    <w:p/>
+    <w:p>
+      <w:r>
+        <w:t># then:</w:t>
+      </w:r>
+    </w:p>
+    <w:p>
+      <w:r>
+        <w:t xml:space="preserve">from </w:t>
+      </w:r>
+      <w:proofErr w:type="spellStart"/>
+      <w:proofErr w:type="gramStart"/>
+      <w:r>
+        <w:t>django.core</w:t>
+      </w:r>
+      <w:proofErr w:type="gramEnd"/>
+      <w:r>
+        <w:t>.wsgi</w:t>
+      </w:r>
+      <w:proofErr w:type="spellEnd"/>
+      <w:r>
+        <w:t xml:space="preserve"> import </w:t>
+      </w:r>
+      <w:proofErr w:type="spellStart"/>
+      <w:r>
+        <w:t>get_wsgi_application</w:t>
+      </w:r>
+      <w:proofErr w:type="spellEnd"/>
+    </w:p>
+    <w:p>
+      <w:r>
+        <w:t xml:space="preserve">application = </w:t>
+      </w:r>
+      <w:proofErr w:type="spellStart"/>
+      <w:r>
+        <w:t>get_wsgi_</w:t>
+      </w:r>
+      <w:proofErr w:type="gramStart"/>
+      <w:r>
+        <w:t>application</w:t>
+      </w:r>
+      <w:proofErr w:type="spellEnd"/>
+      <w:r>
+        <w:t>(</w:t>
+      </w:r>
+      <w:proofErr w:type="gramEnd"/>
+      <w:r>
+        <w:t>)</w:t>
+      </w:r>
+    </w:p>
+    <w:p/>
+    <w:p>
+      <w:r>
+        <w:t xml:space="preserve">also </w:t>
+      </w:r>
+      <w:proofErr w:type="gramStart"/>
+      <w:r>
+        <w:t>delete  +</w:t>
+      </w:r>
+      <w:proofErr w:type="gramEnd"/>
+      <w:r>
+        <w:t>+++++++++ DJANGO +++++++++++</w:t>
+      </w:r>
+      <w:r>
+        <w:t xml:space="preserve"> and </w:t>
+      </w:r>
+    </w:p>
+    <w:p>
+      <w:r>
+        <w:lastRenderedPageBreak/>
+        <w:t xml:space="preserve">To use your own </w:t>
+      </w:r>
+      <w:proofErr w:type="spellStart"/>
+      <w:r>
+        <w:t>django</w:t>
+      </w:r>
+      <w:proofErr w:type="spellEnd"/>
+      <w:r>
+        <w:t xml:space="preserve"> app use code like this:</w:t>
+      </w:r>
+    </w:p>
+    <w:p/>
+    <w:p>
+      <w:r>
+        <w:t xml:space="preserve">Now we need to set in this code </w:t>
+      </w:r>
+      <w:proofErr w:type="spellStart"/>
+      <w:r>
+        <w:t>eveyrthing</w:t>
+      </w:r>
+      <w:proofErr w:type="spellEnd"/>
+      <w:r>
+        <w:t xml:space="preserve"> for our project</w:t>
+      </w:r>
+    </w:p>
+    <w:p>
+      <w:r>
+        <w:t>Now first we need to set the path, the path should be where our project is</w:t>
+      </w:r>
+    </w:p>
+    <w:p>
+      <w:r>
+        <w:t>Copy paste the path</w:t>
+      </w:r>
+    </w:p>
+    <w:p>
+      <w:r>
+        <w:t>path = '/home/</w:t>
+      </w:r>
+      <w:proofErr w:type="spellStart"/>
+      <w:r>
+        <w:t>sandeepsharma</w:t>
+      </w:r>
+      <w:proofErr w:type="spellEnd"/>
+      <w:r>
+        <w:t>/personal_portfolio'</w:t>
+      </w:r>
+    </w:p>
+    <w:p>
+      <w:r>
+        <w:t xml:space="preserve">Note </w:t>
+      </w:r>
+      <w:proofErr w:type="spellStart"/>
+      <w:proofErr w:type="gramStart"/>
+      <w:r>
+        <w:t>mysite</w:t>
+      </w:r>
+      <w:proofErr w:type="spellEnd"/>
+      <w:r>
+        <w:t xml:space="preserve">  in</w:t>
+      </w:r>
+      <w:proofErr w:type="gramEnd"/>
+      <w:r>
+        <w:t xml:space="preserve"> the given code is the name of the </w:t>
+      </w:r>
+      <w:proofErr w:type="spellStart"/>
+      <w:r>
+        <w:t>myproject</w:t>
+      </w:r>
+      <w:proofErr w:type="spellEnd"/>
+      <w:r>
+        <w:t xml:space="preserve"> therefore I should replace it with the name of my project. Name of my project is the name of the folder(directory) that contains the settings.py file. It can be found by</w:t>
+      </w:r>
+    </w:p>
+    <w:p>
+      <w:r>
+        <w:rPr>
+          <w:color w:val="D3D7CF"/>
+        </w:rPr>
+        <w:t>11:13 ~/personal_portfolio</w:t>
+      </w:r>
+      <w:r>
+        <w:rPr>
+          <w:color w:val="C4A000"/>
+        </w:rPr>
+        <w:t xml:space="preserve"> (master)</w:t>
+      </w:r>
+      <w:r>
+        <w:rPr>
+          <w:color w:val="00BA13"/>
+        </w:rPr>
+        <w:t xml:space="preserve">$ </w:t>
+      </w:r>
+      <w:proofErr w:type="spellStart"/>
+      <w:r>
+        <w:rPr>
+          <w:color w:val="D3D7CF"/>
+        </w:rPr>
+        <w:t>lsConcepts</w:t>
+      </w:r>
+      <w:proofErr w:type="spellEnd"/>
+      <w:r>
+        <w:rPr>
+          <w:color w:val="D3D7CF"/>
+        </w:rPr>
+        <w:t xml:space="preserve"> used in this project.docx db.sqlite3</w:t>
+      </w:r>
+      <w:r>
+        <w:t xml:space="preserve"> </w:t>
+      </w:r>
+      <w:r>
+        <w:rPr>
+          <w:color w:val="D3D7CF"/>
+        </w:rPr>
+        <w:t>media portfolio ~WRL3105.tmpblog</w:t>
+      </w:r>
+      <w:r>
+        <w:t xml:space="preserve"> </w:t>
+      </w:r>
+      <w:r>
+        <w:rPr>
+          <w:color w:val="D3D7CF"/>
+        </w:rPr>
+        <w:t>manage.py personal_portfolio ~$</w:t>
+      </w:r>
+      <w:proofErr w:type="spellStart"/>
+      <w:r>
+        <w:rPr>
+          <w:color w:val="D3D7CF"/>
+        </w:rPr>
+        <w:t>ncepts</w:t>
+      </w:r>
+      <w:proofErr w:type="spellEnd"/>
+      <w:r>
+        <w:rPr>
+          <w:color w:val="D3D7CF"/>
+        </w:rPr>
+        <w:t xml:space="preserve"> used in this project.docx11:18 ~/personal_portfolio</w:t>
+      </w:r>
+      <w:r>
+        <w:rPr>
+          <w:color w:val="C4A000"/>
+        </w:rPr>
+        <w:t xml:space="preserve"> (master)</w:t>
+      </w:r>
+      <w:r>
+        <w:rPr>
+          <w:color w:val="00BA13"/>
+        </w:rPr>
+        <w:t xml:space="preserve">$ </w:t>
+      </w:r>
+      <w:r>
+        <w:rPr>
+          <w:color w:val="D3D7CF"/>
+        </w:rPr>
+        <w:t>cd personal_portfolio/11:18 ~/personal_portfolio/personal_portfolio</w:t>
+      </w:r>
+      <w:r>
+        <w:rPr>
+          <w:color w:val="C4A000"/>
+        </w:rPr>
+        <w:t xml:space="preserve"> (master)</w:t>
+      </w:r>
+      <w:r>
+        <w:rPr>
+          <w:color w:val="00BA13"/>
+        </w:rPr>
+        <w:t xml:space="preserve">$ </w:t>
+      </w:r>
+      <w:r>
+        <w:rPr>
+          <w:color w:val="D3D7CF"/>
+        </w:rPr>
+        <w:t>ls__init__.py __pycache__ asgi.py settings.py</w:t>
+      </w:r>
+      <w:r>
+        <w:t xml:space="preserve"> </w:t>
+      </w:r>
+      <w:r>
+        <w:rPr>
+          <w:color w:val="D3D7CF"/>
+        </w:rPr>
+        <w:t>urls.py wsgi.py11:18 ~/personal_portfolio/personal_portfolio</w:t>
+      </w:r>
+      <w:r>
+        <w:rPr>
+          <w:color w:val="C4A000"/>
+        </w:rPr>
+        <w:t xml:space="preserve"> (master)</w:t>
+      </w:r>
+      <w:r>
+        <w:rPr>
+          <w:color w:val="00BA13"/>
+        </w:rPr>
+        <w:t>$</w:t>
+      </w:r>
+    </w:p>
+    <w:p>
+      <w:r>
+        <w:t>So we can see that the name of our project is personal_portfolio</w:t>
+      </w:r>
+    </w:p>
+    <w:p>
+      <w:r>
+        <w:t xml:space="preserve">So change </w:t>
+      </w:r>
+      <w:proofErr w:type="spellStart"/>
+      <w:r>
+        <w:t>mysite</w:t>
+      </w:r>
+      <w:proofErr w:type="spellEnd"/>
+      <w:r>
+        <w:t xml:space="preserve"> with personal_portfolio</w:t>
+      </w:r>
+    </w:p>
+    <w:p>
+      <w:proofErr w:type="spellStart"/>
+      <w:proofErr w:type="gramStart"/>
+      <w:r>
+        <w:t>os.environ</w:t>
+      </w:r>
+      <w:proofErr w:type="spellEnd"/>
+      <w:proofErr w:type="gramEnd"/>
+      <w:r>
+        <w:t>['DJANGO_SETTINGS_MODULE'] = 'personal_portfolio.settings'</w:t>
+      </w:r>
+    </w:p>
+    <w:p>
+      <w:r>
+        <w:t xml:space="preserve">So these were the changes that we needed to make in </w:t>
+      </w:r>
+      <w:proofErr w:type="spellStart"/>
+      <w:r>
+        <w:t>wsgi</w:t>
+      </w:r>
+      <w:proofErr w:type="spellEnd"/>
+      <w:r>
+        <w:t xml:space="preserve"> file and let us save the changes by clicking on save button</w:t>
+      </w:r>
+    </w:p>
+    <w:p/>
+    <w:p>
+      <w:r>
+        <w:t xml:space="preserve">Step 16: go back to dashboard and reload </w:t>
+      </w:r>
+    </w:p>
+    <w:p>
+      <w:r>
+        <w:t xml:space="preserve">Step 17: on the dashboard, click Go to directory in front of source code. That is go to your </w:t>
+      </w:r>
+      <w:r>
+        <w:t>project directory</w:t>
+      </w:r>
+      <w:r>
+        <w:t xml:space="preserve"> and then go to personal_portfolio folder and then open settings.py file and edit</w:t>
+      </w:r>
+    </w:p>
+    <w:p>
+      <w:r>
+        <w:t>Inside allowed hosts put the name of your website</w:t>
+      </w:r>
+    </w:p>
+    <w:p>
+      <w:r>
+        <w:t>ALLOWED_HOSTS = ['sandeepsharma.pythonanywhere.com']</w:t>
+      </w:r>
+    </w:p>
+    <w:p>
+      <w:r>
+        <w:t xml:space="preserve">Save the file and </w:t>
+      </w:r>
+      <w:r>
+        <w:t xml:space="preserve">Go back to dashboard </w:t>
+      </w:r>
+      <w:r>
+        <w:t xml:space="preserve">(click the </w:t>
+      </w:r>
+      <w:r>
+        <w:t>snake</w:t>
+      </w:r>
+      <w:r>
+        <w:t xml:space="preserve">) </w:t>
+      </w:r>
+      <w:r>
+        <w:t>and click web and click reload</w:t>
+      </w:r>
+    </w:p>
+    <w:p/>
+    <w:p>
+      <w:r>
+        <w:t>Step 18: How to customize Page Not Found error page for our website</w:t>
+      </w:r>
+    </w:p>
+    <w:p>
+      <w:r>
+        <w:t xml:space="preserve">Login to your pythoneverwhere.com account </w:t>
+      </w:r>
+    </w:p>
+    <w:p>
+      <w:r>
+        <w:t>Go to   dashboard&gt;web</w:t>
+      </w:r>
+    </w:p>
+    <w:p>
+      <w:r>
+        <w:t>Scroll down to Code section, click on Go to directory in front of source code</w:t>
+      </w:r>
+    </w:p>
+    <w:p>
+      <w:r>
+        <w:t>Click personal_portfolio, click settings.py</w:t>
+      </w:r>
+    </w:p>
+    <w:p>
+      <w:r>
+        <w:t xml:space="preserve">Edit the </w:t>
+      </w:r>
+      <w:proofErr w:type="spellStart"/>
+      <w:proofErr w:type="gramStart"/>
+      <w:r>
+        <w:t>settings.oy</w:t>
+      </w:r>
+      <w:proofErr w:type="spellEnd"/>
+      <w:proofErr w:type="gramEnd"/>
+      <w:r>
+        <w:t xml:space="preserve"> file. Make debug value =false</w:t>
+      </w:r>
+    </w:p>
+    <w:p>
+      <w:r>
+        <w:t>DEBUG = False</w:t>
+      </w:r>
+    </w:p>
+    <w:p>
+      <w:r>
+        <w:lastRenderedPageBreak/>
+        <w:t xml:space="preserve">Go back </w:t>
+      </w:r>
+      <w:r>
+        <w:t xml:space="preserve">to web dashboard </w:t>
+      </w:r>
+      <w:r>
+        <w:t>and Reload</w:t>
+      </w:r>
+    </w:p>
+    <w:p>
+      <w:r>
+        <w:t xml:space="preserve">Step 19:   How to show your Static and Media files </w:t>
+      </w:r>
+    </w:p>
+    <w:p>
+      <w:r>
+        <w:t>As we know that MEDIA_ROOT specifies the location where all our media files, similarly now we have to specify for our static files.</w:t>
+      </w:r>
+    </w:p>
+    <w:p>
+      <w:r>
+        <w:t>Please note that when we deployed our project in our account to go live on pythoneverywhere.com then we may have our static folders in each of our different apps. So, we need to take the static files from all those different static locations and put them at one central location so that we can serve them from one place. Then we have to specify that place.</w:t>
+      </w:r>
+    </w:p>
+    <w:p>
+      <w:r>
+        <w:t xml:space="preserve">In your pythoneverywhere.com account Go to settings.py file </w:t>
+      </w:r>
+    </w:p>
+    <w:p>
+      <w:r>
+        <w:t>Enter this line of code below STATIC_URL</w:t>
+      </w:r>
+    </w:p>
+    <w:p>
+      <w:r>
+        <w:t xml:space="preserve">STATIC_ROOT = </w:t>
+      </w:r>
+      <w:proofErr w:type="spellStart"/>
+      <w:proofErr w:type="gramStart"/>
+      <w:r>
+        <w:t>os.path</w:t>
+      </w:r>
+      <w:proofErr w:type="gramEnd"/>
+      <w:r>
+        <w:t>.join</w:t>
+      </w:r>
+      <w:proofErr w:type="spellEnd"/>
+      <w:r>
+        <w:t>(BASE_DIR, 'static')</w:t>
+      </w:r>
+    </w:p>
+    <w:p>
+      <w:r>
+        <w:t xml:space="preserve">Save the changes made to the file </w:t>
+      </w:r>
+      <w:proofErr w:type="spellStart"/>
+      <w:r>
+        <w:t>file</w:t>
+      </w:r>
+      <w:proofErr w:type="spellEnd"/>
+    </w:p>
+    <w:p>
+      <w:r>
+        <w:t>The above line of code says that make a folder by the name static in base directory which is personal_portfolio in this case which will contain all the static files.</w:t>
+      </w:r>
+    </w:p>
+    <w:p>
+      <w:r>
+        <w:t xml:space="preserve">Now go to your console from dashboard </w:t>
+      </w:r>
+    </w:p>
+    <w:p>
+      <w:r>
+        <w:t>Go to project directory and run the following command</w:t>
+      </w:r>
+    </w:p>
+    <w:p>
+      <w:pPr>
+        <w:rPr>
+          <w:rFonts w:ascii="Lucida Console" w:hAnsi="Lucida Console"/>
+          <w:color w:val="D3D7CF"/>
+          <w:sz w:val="23"/>
+          <w:szCs w:val="23"/>
+          <w:shd w:val="clear" w:color="auto" w:fill="101010"/>
+        </w:rPr>
+      </w:pPr>
+      <w:r>
+        <w:rPr>
+          <w:rFonts w:ascii="Lucida Console" w:hAnsi="Lucida Console"/>
+          <w:color w:val="D3D7CF"/>
+          <w:sz w:val="23"/>
+          <w:szCs w:val="23"/>
+          <w:shd w:val="clear" w:color="auto" w:fill="101010"/>
+        </w:rPr>
+        <w:t xml:space="preserve">python manage.py </w:t>
+      </w:r>
+      <w:proofErr w:type="spellStart"/>
+      <w:r>
+        <w:rPr>
+          <w:rFonts w:ascii="Lucida Console" w:hAnsi="Lucida Console"/>
+          <w:color w:val="D3D7CF"/>
+          <w:sz w:val="23"/>
+          <w:szCs w:val="23"/>
+          <w:shd w:val="clear" w:color="auto" w:fill="101010"/>
+        </w:rPr>
+        <w:t>collectstatic</w:t>
+      </w:r>
+      <w:proofErr w:type="spellEnd"/>
+    </w:p>
+    <w:p>
+      <w:r>
+        <w:t xml:space="preserve">This command takes all the different static files and folders and put them on one central location </w:t>
+      </w:r>
+      <w:r>
+        <w:t>static (which we specified earlier in settings .</w:t>
+      </w:r>
+      <w:proofErr w:type="spellStart"/>
+      <w:r>
+        <w:t>py</w:t>
+      </w:r>
+      <w:proofErr w:type="spellEnd"/>
+      <w:r>
+        <w:t xml:space="preserve"> file (</w:t>
+      </w:r>
+      <w:r>
+        <w:t xml:space="preserve">STATIC_ROOT = </w:t>
+      </w:r>
+      <w:proofErr w:type="spellStart"/>
+      <w:proofErr w:type="gramStart"/>
+      <w:r>
+        <w:t>os.path</w:t>
+      </w:r>
+      <w:proofErr w:type="gramEnd"/>
+      <w:r>
+        <w:t>.join</w:t>
+      </w:r>
+      <w:proofErr w:type="spellEnd"/>
+      <w:r>
+        <w:t>(BASE_DIR, 'static')</w:t>
+      </w:r>
+      <w:r>
+        <w:t>)</w:t>
+      </w:r>
+    </w:p>
+    <w:p>
+      <w:r>
+        <w:t xml:space="preserve">Now we need to specify the path for the </w:t>
+      </w:r>
+      <w:proofErr w:type="spellStart"/>
+      <w:r>
+        <w:t>url</w:t>
+      </w:r>
+      <w:proofErr w:type="spellEnd"/>
+      <w:r>
+        <w:t xml:space="preserve">   sandeepsharma.pythoneverywhere.com/static/</w:t>
+      </w:r>
+    </w:p>
+    <w:p>
+      <w:r>
+        <w:t xml:space="preserve">That is we need to specify which location should one go when he search for static files on our website that is path for </w:t>
+      </w:r>
+      <w:proofErr w:type="spellStart"/>
+      <w:r>
+        <w:t>url</w:t>
+      </w:r>
+      <w:proofErr w:type="spellEnd"/>
+      <w:r>
+        <w:t xml:space="preserve">   </w:t>
+      </w:r>
+      <w:proofErr w:type="gramStart"/>
+      <w:r>
+        <w:t>…..</w:t>
+      </w:r>
+      <w:proofErr w:type="gramEnd"/>
+      <w:r>
+        <w:t>/static/</w:t>
+      </w:r>
+    </w:p>
+    <w:p>
+      <w:r>
+        <w:t>Copy the path of your static folder form console.</w:t>
+      </w:r>
+    </w:p>
+    <w:p>
+      <w:r>
+        <w:t xml:space="preserve">Go to static folder and do </w:t>
+      </w:r>
+      <w:proofErr w:type="spellStart"/>
+      <w:r>
+        <w:t>pwd</w:t>
+      </w:r>
+      <w:proofErr w:type="spellEnd"/>
+      <w:r>
+        <w:t xml:space="preserve"> to find the path of static folder</w:t>
+      </w:r>
+    </w:p>
+    <w:p>
+      <w:r>
+        <w:t>Go to web dashboard page and scroll down to Static files</w:t>
+      </w:r>
+    </w:p>
+    <w:p>
+      <w:r>
+        <w:t xml:space="preserve">In the </w:t>
+      </w:r>
+      <w:proofErr w:type="spellStart"/>
+      <w:r>
+        <w:t>url</w:t>
+      </w:r>
+      <w:proofErr w:type="spellEnd"/>
+      <w:r>
+        <w:t xml:space="preserve"> enter </w:t>
+      </w:r>
+      <w:proofErr w:type="spellStart"/>
+      <w:r>
+        <w:t>url</w:t>
+      </w:r>
+      <w:proofErr w:type="spellEnd"/>
+      <w:r>
+        <w:t xml:space="preserve"> for static folder   /static/</w:t>
+      </w:r>
+    </w:p>
+    <w:p>
+      <w:r>
+        <w:t>In directory paste the path of the static folder copied from console</w:t>
+      </w:r>
+    </w:p>
+    <w:p>
+      <w:r>
+        <w:rPr>
+          <w:rFonts w:ascii="Lucida Console" w:hAnsi="Lucida Console"/>
+          <w:color w:val="D3D7CF"/>
+          <w:sz w:val="23"/>
+          <w:szCs w:val="23"/>
+          <w:shd w:val="clear" w:color="auto" w:fill="101010"/>
+        </w:rPr>
+        <w:t>/home/</w:t>
+      </w:r>
+      <w:proofErr w:type="spellStart"/>
+      <w:r>
+        <w:rPr>
+          <w:rFonts w:ascii="Lucida Console" w:hAnsi="Lucida Console"/>
+          <w:color w:val="D3D7CF"/>
+          <w:sz w:val="23"/>
+          <w:szCs w:val="23"/>
+          <w:shd w:val="clear" w:color="auto" w:fill="101010"/>
+        </w:rPr>
+        <w:t>sandeepsharma</w:t>
+      </w:r>
+      <w:proofErr w:type="spellEnd"/>
+      <w:r>
+        <w:rPr>
+          <w:rFonts w:ascii="Lucida Console" w:hAnsi="Lucida Console"/>
+          <w:color w:val="D3D7CF"/>
+          <w:sz w:val="23"/>
+          <w:szCs w:val="23"/>
+          <w:shd w:val="clear" w:color="auto" w:fill="101010"/>
+        </w:rPr>
+        <w:t>/personal_portfolio/static</w:t>
+      </w:r>
+    </w:p>
+    <w:p/>
+    <w:p>
+      <w:r>
+        <w:t>Reload</w:t>
+      </w:r>
+    </w:p>
+    <w:p>
+      <w:r>
+        <w:t>Now we shall be able to see the static files also on our website.</w:t>
+      </w:r>
+    </w:p>
+    <w:p>
+      <w:r>
+        <w:t>But now we see that our media files are not visible.</w:t>
+      </w:r>
+    </w:p>
+    <w:p>
+      <w:r>
+        <w:t>So to resolve this issue we need to do the same things as we have done above for static folder in static files portion of web dashboard on our account of pythoneverywhere.com</w:t>
+      </w:r>
+    </w:p>
+    <w:p>
+      <w:r>
+        <w:lastRenderedPageBreak/>
+        <w:t>Go to web dashboard page and scroll down to Static files</w:t>
+      </w:r>
+    </w:p>
+    <w:p>
+      <w:r>
+        <w:t xml:space="preserve">In the </w:t>
+      </w:r>
+      <w:proofErr w:type="spellStart"/>
+      <w:r>
+        <w:t>url</w:t>
+      </w:r>
+      <w:proofErr w:type="spellEnd"/>
+      <w:r>
+        <w:t xml:space="preserve"> enter </w:t>
+      </w:r>
+      <w:proofErr w:type="spellStart"/>
+      <w:r>
+        <w:t>url</w:t>
+      </w:r>
+      <w:proofErr w:type="spellEnd"/>
+      <w:r>
+        <w:t xml:space="preserve"> for media folder   /media/</w:t>
+      </w:r>
+    </w:p>
+    <w:p>
+      <w:r>
+        <w:t>In directory paste the path of the media folder copied from console</w:t>
+      </w:r>
+    </w:p>
+    <w:p>
+      <w:pPr>
+        <w:spacing w:after="300"/>
+        <w:rPr>
+          <w:rFonts w:ascii="Arial" w:hAnsi="Arial" w:cs="Arial"/>
+          <w:color w:val="333333"/>
+          <w:sz w:val="21"/>
+          <w:szCs w:val="21"/>
+        </w:rPr>
+      </w:pPr>
+      <w:r>
+        <w:rPr>
+          <w:rFonts w:ascii="Arial" w:hAnsi="Arial" w:cs="Arial"/>
+          <w:color w:val="333333"/>
+          <w:sz w:val="21"/>
+          <w:szCs w:val="21"/>
+        </w:rPr>
+        <w:t>/home/</w:t>
+      </w:r>
+      <w:proofErr w:type="spellStart"/>
+      <w:r>
+        <w:rPr>
+          <w:rFonts w:ascii="Arial" w:hAnsi="Arial" w:cs="Arial"/>
+          <w:color w:val="333333"/>
+          <w:sz w:val="21"/>
+          <w:szCs w:val="21"/>
+        </w:rPr>
+        <w:t>sandeep</w:t>
+      </w:r>
+      <w:r>
+        <w:rPr>
+          <w:rFonts w:ascii="Arial" w:hAnsi="Arial" w:cs="Arial"/>
+          <w:color w:val="333333"/>
+          <w:sz w:val="21"/>
+          <w:szCs w:val="21"/>
+        </w:rPr>
+        <w:t>sharma</w:t>
+      </w:r>
+      <w:proofErr w:type="spellEnd"/>
+      <w:r>
+        <w:rPr>
+          <w:rFonts w:ascii="Arial" w:hAnsi="Arial" w:cs="Arial"/>
+          <w:color w:val="333333"/>
+          <w:sz w:val="21"/>
+          <w:szCs w:val="21"/>
+        </w:rPr>
+        <w:t>/personal_portfolio/media</w:t>
+      </w:r>
+    </w:p>
+    <w:p>
+      <w:r>
+        <w:t>Reload</w:t>
+      </w:r>
+    </w:p>
+    <w:p>
+      <w:r>
+        <w:t>Step 20: How to make your site form Not Secure that is http to Secure that is https</w:t>
+      </w:r>
+    </w:p>
+    <w:p>
+      <w:r>
+        <w:t>Go to web</w:t>
+      </w:r>
+      <w:r>
+        <w:t xml:space="preserve"> dashboard, scroll down to security and enable force https</w:t>
+      </w:r>
+    </w:p>
+    <w:p>
+      <w:r>
+        <w:t>Reload</w:t>
+      </w:r>
+    </w:p>
+    <w:p>
+      <w:r>
+        <w:t>Now anytime anyone opens your website either by http or https it will be always directed to https. Thus it will be secured</w:t>
+      </w:r>
+    </w:p>
+    <w:p/>
+    <w:p>
+      <w:r>
+        <w:t>Step 21: Database change fro</w:t>
+      </w:r>
+      <w:r>
+        <w:t xml:space="preserve">m </w:t>
+      </w:r>
+      <w:proofErr w:type="spellStart"/>
+      <w:r>
+        <w:t>sqlite</w:t>
+      </w:r>
+      <w:proofErr w:type="spellEnd"/>
+      <w:r>
+        <w:t xml:space="preserve"> to some other</w:t>
+      </w:r>
+    </w:p>
+    <w:p>
+      <w:r>
+        <w:t>Go to database dashboard</w:t>
+      </w:r>
+    </w:p>
+    <w:p>
+      <w:r>
+        <w:t>Initialize</w:t>
+      </w:r>
+      <w:r>
+        <w:t xml:space="preserve"> MySQL</w:t>
+      </w:r>
+    </w:p>
+    <w:p>
+      <w:r>
+        <w:t>My password is Grace@123</w:t>
+      </w:r>
+    </w:p>
+    <w:p>
+      <w:r>
+        <w:t>We are not going to change our database as of now.</w:t>
+      </w:r>
+    </w:p>
+    <w:p>
+      <w:r>
+        <w:t>Step 22</w:t>
+      </w:r>
+      <w:r>
+        <w:t>:  How to make changes in our website once it is hosted on pythonanywhere.com server and is live on internet.</w:t>
+      </w:r>
+    </w:p>
+    <w:p>
+      <w:r>
+        <w:t>Note: though in previous several steps we made changes live on the server but actually we should not make changes on live server.</w:t>
+      </w:r>
+      <w:r>
+        <w:t xml:space="preserve"> If we will do git status in bash of pythoneverwhere.com then we will see a lot of files in which we have made changes. All these changed files needs to be added to git and then we need to push those changes to github. And then from github to our local computer.</w:t>
+      </w:r>
+    </w:p>
+    <w:p>
+      <w:r>
+        <w:t>The actual way to make changes would be make changes on your local machine add to git push them to git hub and pull them on to pythonanywhere.com server</w:t>
+      </w:r>
+    </w:p>
+    <w:p>
+      <w:r>
+        <w:t xml:space="preserve">Now on doing git status in bash, we see the files in which we have made changes but there are some other files (pycache files) also which are added by Django automatically when your server is run. We don’t want to add these files to our git and then in project repository in github and then to our local computer. To avoid the files that we don’t want to add to git we use </w:t>
+      </w:r>
+      <w:r>
+        <w:rPr>
+          <w:color w:val="FF0000"/>
+        </w:rPr>
+        <w:t>gitignore</w:t>
+      </w:r>
+      <w:r>
+        <w:rPr>
+          <w:color w:val="FF0000"/>
+        </w:rPr>
+        <w:t>.</w:t>
+      </w:r>
+    </w:p>
+    <w:p>
+      <w:r>
+        <w:t xml:space="preserve">open gitignore from internet  </w:t>
+      </w:r>
+      <w:hyperlink r:id="rId14" w:history="1">
+        <w:r>
+          <w:rPr>
+            <w:rStyle w:val="Hyperlink"/>
+          </w:rPr>
+          <w:t>https://www.toptal.com/developers/gitignore</w:t>
+        </w:r>
+      </w:hyperlink>
+      <w:r>
+        <w:t xml:space="preserve">   gitignore help us to create gitignore files for our project. Now type Django and enter create. </w:t>
+      </w:r>
+      <w:r>
+        <w:t>This will open a file. In this file there are a lot of files specified that can be ignored for changes made in them however we will edit this file and keep only those which we want to ignore. So, from the file copy only this much</w:t>
+      </w:r>
+    </w:p>
+    <w:p>
+      <w:pPr>
+        <w:tabs>
+          <w:tab w:val="left" w:pos="916"/>
+          <w:tab w:val="left" w:pos="1832"/>
+          <w:tab w:val="left" w:pos="2748"/>
+          <w:tab w:val="left" w:pos="3664"/>
+          <w:tab w:val="left" w:pos="4580"/>
+          <w:tab w:val="left" w:pos="5496"/>
+          <w:tab w:val="left" w:pos="6412"/>
+          <w:tab w:val="left" w:pos="7328"/>
+          <w:tab w:val="left" w:pos="8244"/>
+          <w:tab w:val="left" w:pos="9160"/>
+          <w:tab w:val="left" w:pos="10076"/>
+          <w:tab w:val="left" w:pos="10992"/>
+          <w:tab w:val="left" w:pos="11908"/>
+          <w:tab w:val="left" w:pos="12824"/>
+          <w:tab w:val="left" w:pos="13740"/>
+          <w:tab w:val="left" w:pos="14656"/>
+        </w:tabs>
+        <w:spacing w:after="0" w:line="240" w:lineRule="auto"/>
+        <w:rPr>
+          <w:rFonts w:ascii="Courier New" w:eastAsia="Times New Roman" w:hAnsi="Courier New" w:cs="Courier New"/>
+          <w:color w:val="000000"/>
+          <w:sz w:val="20"/>
+          <w:szCs w:val="20"/>
+          <w:lang w:eastAsia="en-IN"/>
+        </w:rPr>
+      </w:pPr>
+      <w:r>
+        <w:rPr>
+          <w:rFonts w:ascii="Courier New" w:eastAsia="Times New Roman" w:hAnsi="Courier New" w:cs="Courier New"/>
+          <w:color w:val="000000"/>
+          <w:sz w:val="20"/>
+          <w:szCs w:val="20"/>
+          <w:lang w:eastAsia="en-IN"/>
+        </w:rPr>
+        <w:t>*.log</w:t>
+      </w:r>
+    </w:p>
+    <w:p>
+      <w:pPr>
+        <w:tabs>
+          <w:tab w:val="left" w:pos="916"/>
+          <w:tab w:val="left" w:pos="1832"/>
+          <w:tab w:val="left" w:pos="2748"/>
+          <w:tab w:val="left" w:pos="3664"/>
+          <w:tab w:val="left" w:pos="4580"/>
+          <w:tab w:val="left" w:pos="5496"/>
+          <w:tab w:val="left" w:pos="6412"/>
+          <w:tab w:val="left" w:pos="7328"/>
+          <w:tab w:val="left" w:pos="8244"/>
+          <w:tab w:val="left" w:pos="9160"/>
+          <w:tab w:val="left" w:pos="10076"/>
+          <w:tab w:val="left" w:pos="10992"/>
+          <w:tab w:val="left" w:pos="11908"/>
+          <w:tab w:val="left" w:pos="12824"/>
+          <w:tab w:val="left" w:pos="13740"/>
+          <w:tab w:val="left" w:pos="14656"/>
+        </w:tabs>
+        <w:spacing w:after="0" w:line="240" w:lineRule="auto"/>
+        <w:rPr>
+          <w:rFonts w:ascii="Courier New" w:eastAsia="Times New Roman" w:hAnsi="Courier New" w:cs="Courier New"/>
+          <w:color w:val="000000"/>
+          <w:sz w:val="20"/>
+          <w:szCs w:val="20"/>
+          <w:lang w:eastAsia="en-IN"/>
+        </w:rPr>
+      </w:pPr>
+      <w:r>
+        <w:rPr>
+          <w:rFonts w:ascii="Courier New" w:eastAsia="Times New Roman" w:hAnsi="Courier New" w:cs="Courier New"/>
+          <w:color w:val="000000"/>
+          <w:sz w:val="20"/>
+          <w:szCs w:val="20"/>
+          <w:lang w:eastAsia="en-IN"/>
+        </w:rPr>
+        <w:t>*.pot</w:t>
+      </w:r>
+    </w:p>
+    <w:p>
+      <w:pPr>
+        <w:tabs>
+          <w:tab w:val="left" w:pos="916"/>
+          <w:tab w:val="left" w:pos="1832"/>
+          <w:tab w:val="left" w:pos="2748"/>
+          <w:tab w:val="left" w:pos="3664"/>
+          <w:tab w:val="left" w:pos="4580"/>
+          <w:tab w:val="left" w:pos="5496"/>
+          <w:tab w:val="left" w:pos="6412"/>
+          <w:tab w:val="left" w:pos="7328"/>
+          <w:tab w:val="left" w:pos="8244"/>
+          <w:tab w:val="left" w:pos="9160"/>
+          <w:tab w:val="left" w:pos="10076"/>
+          <w:tab w:val="left" w:pos="10992"/>
+          <w:tab w:val="left" w:pos="11908"/>
+          <w:tab w:val="left" w:pos="12824"/>
+          <w:tab w:val="left" w:pos="13740"/>
+          <w:tab w:val="left" w:pos="14656"/>
+        </w:tabs>
+        <w:spacing w:after="0" w:line="240" w:lineRule="auto"/>
+        <w:rPr>
+          <w:rFonts w:ascii="Courier New" w:eastAsia="Times New Roman" w:hAnsi="Courier New" w:cs="Courier New"/>
+          <w:color w:val="000000"/>
+          <w:sz w:val="20"/>
+          <w:szCs w:val="20"/>
+          <w:lang w:eastAsia="en-IN"/>
+        </w:rPr>
+      </w:pPr>
+      <w:r>
+        <w:rPr>
+          <w:rFonts w:ascii="Courier New" w:eastAsia="Times New Roman" w:hAnsi="Courier New" w:cs="Courier New"/>
+          <w:color w:val="000000"/>
+          <w:sz w:val="20"/>
+          <w:szCs w:val="20"/>
+          <w:lang w:eastAsia="en-IN"/>
+        </w:rPr>
+        <w:t>*.</w:t>
+      </w:r>
+      <w:proofErr w:type="spellStart"/>
+      <w:r>
+        <w:rPr>
+          <w:rFonts w:ascii="Courier New" w:eastAsia="Times New Roman" w:hAnsi="Courier New" w:cs="Courier New"/>
+          <w:color w:val="000000"/>
+          <w:sz w:val="20"/>
+          <w:szCs w:val="20"/>
+          <w:lang w:eastAsia="en-IN"/>
+        </w:rPr>
+        <w:t>pyc</w:t>
+      </w:r>
+      <w:proofErr w:type="spellEnd"/>
+    </w:p>
+    <w:p>
+      <w:pPr>
+        <w:tabs>
+          <w:tab w:val="left" w:pos="916"/>
+          <w:tab w:val="left" w:pos="1832"/>
+          <w:tab w:val="left" w:pos="2748"/>
+          <w:tab w:val="left" w:pos="3664"/>
+          <w:tab w:val="left" w:pos="4580"/>
+          <w:tab w:val="left" w:pos="5496"/>
+          <w:tab w:val="left" w:pos="6412"/>
+          <w:tab w:val="left" w:pos="7328"/>
+          <w:tab w:val="left" w:pos="8244"/>
+          <w:tab w:val="left" w:pos="9160"/>
+          <w:tab w:val="left" w:pos="10076"/>
+          <w:tab w:val="left" w:pos="10992"/>
+          <w:tab w:val="left" w:pos="11908"/>
+          <w:tab w:val="left" w:pos="12824"/>
+          <w:tab w:val="left" w:pos="13740"/>
+          <w:tab w:val="left" w:pos="14656"/>
+        </w:tabs>
+        <w:spacing w:after="0" w:line="240" w:lineRule="auto"/>
+        <w:rPr>
+          <w:rFonts w:ascii="Courier New" w:eastAsia="Times New Roman" w:hAnsi="Courier New" w:cs="Courier New"/>
+          <w:color w:val="000000"/>
+          <w:sz w:val="20"/>
+          <w:szCs w:val="20"/>
+          <w:lang w:eastAsia="en-IN"/>
+        </w:rPr>
+      </w:pPr>
+      <w:r>
+        <w:rPr>
+          <w:rFonts w:ascii="Courier New" w:eastAsia="Times New Roman" w:hAnsi="Courier New" w:cs="Courier New"/>
+          <w:color w:val="000000"/>
+          <w:sz w:val="20"/>
+          <w:szCs w:val="20"/>
+          <w:lang w:eastAsia="en-IN"/>
+        </w:rPr>
+        <w:t>__pycache__/</w:t>
+      </w:r>
+    </w:p>
+    <w:p/>
+    <w:p>
+      <w:r>
+        <w:lastRenderedPageBreak/>
+        <w:t xml:space="preserve">Now go to bash terminal again create a file using </w:t>
+      </w:r>
+      <w:proofErr w:type="spellStart"/>
+      <w:r>
+        <w:t>nano</w:t>
+      </w:r>
+      <w:proofErr w:type="spellEnd"/>
+      <w:r>
+        <w:t xml:space="preserve"> editor with the </w:t>
+      </w:r>
+      <w:proofErr w:type="gramStart"/>
+      <w:r>
+        <w:t>name .gitignore</w:t>
+      </w:r>
+      <w:proofErr w:type="gramEnd"/>
+      <w:r>
+        <w:t xml:space="preserve"> Note name of the file has to be .gitignore</w:t>
+      </w:r>
+    </w:p>
+    <w:p>
+      <w:r>
+        <w:rPr>
+          <w:rFonts w:ascii="Lucida Console" w:hAnsi="Lucida Console"/>
+          <w:color w:val="F0F0F0"/>
+          <w:sz w:val="23"/>
+          <w:szCs w:val="23"/>
+          <w:shd w:val="clear" w:color="auto" w:fill="101010"/>
+        </w:rPr>
+        <w:t>(</w:t>
+      </w:r>
+      <w:proofErr w:type="spellStart"/>
+      <w:r>
+        <w:rPr>
+          <w:rFonts w:ascii="Lucida Console" w:hAnsi="Lucida Console"/>
+          <w:color w:val="F0F0F0"/>
+          <w:sz w:val="23"/>
+          <w:szCs w:val="23"/>
+          <w:shd w:val="clear" w:color="auto" w:fill="101010"/>
+        </w:rPr>
+        <w:t>portfolioenv</w:t>
+      </w:r>
+      <w:proofErr w:type="spellEnd"/>
+      <w:r>
+        <w:rPr>
+          <w:rFonts w:ascii="Lucida Console" w:hAnsi="Lucida Console"/>
+          <w:color w:val="F0F0F0"/>
+          <w:sz w:val="23"/>
+          <w:szCs w:val="23"/>
+          <w:shd w:val="clear" w:color="auto" w:fill="101010"/>
+        </w:rPr>
+        <w:t xml:space="preserve">) </w:t>
+      </w:r>
+      <w:r>
+        <w:rPr>
+          <w:rFonts w:ascii="Lucida Console" w:hAnsi="Lucida Console"/>
+          <w:color w:val="D3D7CF"/>
+          <w:sz w:val="23"/>
+          <w:szCs w:val="23"/>
+          <w:shd w:val="clear" w:color="auto" w:fill="101010"/>
+        </w:rPr>
+        <w:t>23:30 ~/personal_portfolio/static</w:t>
+      </w:r>
+      <w:r>
+        <w:rPr>
+          <w:rFonts w:ascii="Lucida Console" w:hAnsi="Lucida Console"/>
+          <w:color w:val="C4A000"/>
+          <w:sz w:val="23"/>
+          <w:szCs w:val="23"/>
+          <w:shd w:val="clear" w:color="auto" w:fill="101010"/>
+        </w:rPr>
+        <w:t xml:space="preserve"> (master)</w:t>
+      </w:r>
+      <w:r>
+        <w:rPr>
+          <w:rFonts w:ascii="Lucida Console" w:hAnsi="Lucida Console"/>
+          <w:color w:val="00BA13"/>
+          <w:sz w:val="23"/>
+          <w:szCs w:val="23"/>
+          <w:shd w:val="clear" w:color="auto" w:fill="101010"/>
+        </w:rPr>
+        <w:t xml:space="preserve">$ </w:t>
+      </w:r>
+      <w:proofErr w:type="spellStart"/>
+      <w:proofErr w:type="gramStart"/>
+      <w:r>
+        <w:rPr>
+          <w:rFonts w:ascii="Lucida Console" w:hAnsi="Lucida Console"/>
+          <w:color w:val="D3D7CF"/>
+          <w:sz w:val="23"/>
+          <w:szCs w:val="23"/>
+          <w:shd w:val="clear" w:color="auto" w:fill="101010"/>
+        </w:rPr>
+        <w:t>nano</w:t>
+      </w:r>
+      <w:proofErr w:type="spellEnd"/>
+      <w:r>
+        <w:rPr>
+          <w:rFonts w:ascii="Lucida Console" w:hAnsi="Lucida Console"/>
+          <w:color w:val="D3D7CF"/>
+          <w:sz w:val="23"/>
+          <w:szCs w:val="23"/>
+          <w:shd w:val="clear" w:color="auto" w:fill="101010"/>
+        </w:rPr>
+        <w:t xml:space="preserve"> .gitignore</w:t>
+      </w:r>
+      <w:proofErr w:type="gramEnd"/>
+      <w:r>
+        <w:t xml:space="preserve"> </w:t>
+      </w:r>
+    </w:p>
+    <w:p>
+      <w:pPr>
+        <w:tabs>
+          <w:tab w:val="left" w:pos="916"/>
+          <w:tab w:val="left" w:pos="1832"/>
+          <w:tab w:val="left" w:pos="2748"/>
+          <w:tab w:val="left" w:pos="3664"/>
+          <w:tab w:val="left" w:pos="4580"/>
+          <w:tab w:val="left" w:pos="5496"/>
+          <w:tab w:val="left" w:pos="6412"/>
+          <w:tab w:val="left" w:pos="7328"/>
+          <w:tab w:val="left" w:pos="8244"/>
+          <w:tab w:val="left" w:pos="9160"/>
+          <w:tab w:val="left" w:pos="10076"/>
+          <w:tab w:val="left" w:pos="10992"/>
+          <w:tab w:val="left" w:pos="11908"/>
+          <w:tab w:val="left" w:pos="12824"/>
+          <w:tab w:val="left" w:pos="13740"/>
+          <w:tab w:val="left" w:pos="14656"/>
+        </w:tabs>
+        <w:spacing w:after="0" w:line="240" w:lineRule="auto"/>
+      </w:pPr>
+      <w:r>
+        <w:t>Paste</w:t>
+      </w:r>
+    </w:p>
+    <w:p>
+      <w:pPr>
+        <w:tabs>
+          <w:tab w:val="left" w:pos="916"/>
+          <w:tab w:val="left" w:pos="1832"/>
+          <w:tab w:val="left" w:pos="2748"/>
+          <w:tab w:val="left" w:pos="3664"/>
+          <w:tab w:val="left" w:pos="4580"/>
+          <w:tab w:val="left" w:pos="5496"/>
+          <w:tab w:val="left" w:pos="6412"/>
+          <w:tab w:val="left" w:pos="7328"/>
+          <w:tab w:val="left" w:pos="8244"/>
+          <w:tab w:val="left" w:pos="9160"/>
+          <w:tab w:val="left" w:pos="10076"/>
+          <w:tab w:val="left" w:pos="10992"/>
+          <w:tab w:val="left" w:pos="11908"/>
+          <w:tab w:val="left" w:pos="12824"/>
+          <w:tab w:val="left" w:pos="13740"/>
+          <w:tab w:val="left" w:pos="14656"/>
+        </w:tabs>
+        <w:spacing w:after="0" w:line="240" w:lineRule="auto"/>
+      </w:pPr>
+    </w:p>
+    <w:p>
+      <w:pPr>
+        <w:tabs>
+          <w:tab w:val="left" w:pos="916"/>
+          <w:tab w:val="left" w:pos="1832"/>
+          <w:tab w:val="left" w:pos="2748"/>
+          <w:tab w:val="left" w:pos="3664"/>
+          <w:tab w:val="left" w:pos="4580"/>
+          <w:tab w:val="left" w:pos="5496"/>
+          <w:tab w:val="left" w:pos="6412"/>
+          <w:tab w:val="left" w:pos="7328"/>
+          <w:tab w:val="left" w:pos="8244"/>
+          <w:tab w:val="left" w:pos="9160"/>
+          <w:tab w:val="left" w:pos="10076"/>
+          <w:tab w:val="left" w:pos="10992"/>
+          <w:tab w:val="left" w:pos="11908"/>
+          <w:tab w:val="left" w:pos="12824"/>
+          <w:tab w:val="left" w:pos="13740"/>
+          <w:tab w:val="left" w:pos="14656"/>
+        </w:tabs>
+        <w:spacing w:after="0" w:line="240" w:lineRule="auto"/>
+        <w:rPr>
+          <w:rFonts w:ascii="Courier New" w:eastAsia="Times New Roman" w:hAnsi="Courier New" w:cs="Courier New"/>
+          <w:color w:val="000000"/>
+          <w:sz w:val="20"/>
+          <w:szCs w:val="20"/>
+          <w:lang w:eastAsia="en-IN"/>
+        </w:rPr>
+      </w:pPr>
+      <w:r>
+        <w:t xml:space="preserve"> </w:t>
+      </w:r>
+      <w:r>
+        <w:rPr>
+          <w:rFonts w:ascii="Courier New" w:eastAsia="Times New Roman" w:hAnsi="Courier New" w:cs="Courier New"/>
+          <w:color w:val="000000"/>
+          <w:sz w:val="20"/>
+          <w:szCs w:val="20"/>
+          <w:lang w:eastAsia="en-IN"/>
+        </w:rPr>
+        <w:t>*.log</w:t>
+      </w:r>
+    </w:p>
+    <w:p>
+      <w:pPr>
+        <w:tabs>
+          <w:tab w:val="left" w:pos="916"/>
+          <w:tab w:val="left" w:pos="1832"/>
+          <w:tab w:val="left" w:pos="2748"/>
+          <w:tab w:val="left" w:pos="3664"/>
+          <w:tab w:val="left" w:pos="4580"/>
+          <w:tab w:val="left" w:pos="5496"/>
+          <w:tab w:val="left" w:pos="6412"/>
+          <w:tab w:val="left" w:pos="7328"/>
+          <w:tab w:val="left" w:pos="8244"/>
+          <w:tab w:val="left" w:pos="9160"/>
+          <w:tab w:val="left" w:pos="10076"/>
+          <w:tab w:val="left" w:pos="10992"/>
+          <w:tab w:val="left" w:pos="11908"/>
+          <w:tab w:val="left" w:pos="12824"/>
+          <w:tab w:val="left" w:pos="13740"/>
+          <w:tab w:val="left" w:pos="14656"/>
+        </w:tabs>
+        <w:spacing w:after="0" w:line="240" w:lineRule="auto"/>
+        <w:rPr>
+          <w:rFonts w:ascii="Courier New" w:eastAsia="Times New Roman" w:hAnsi="Courier New" w:cs="Courier New"/>
+          <w:color w:val="000000"/>
+          <w:sz w:val="20"/>
+          <w:szCs w:val="20"/>
+          <w:lang w:eastAsia="en-IN"/>
+        </w:rPr>
+      </w:pPr>
+      <w:r>
+        <w:rPr>
+          <w:rFonts w:ascii="Courier New" w:eastAsia="Times New Roman" w:hAnsi="Courier New" w:cs="Courier New"/>
+          <w:color w:val="000000"/>
+          <w:sz w:val="20"/>
+          <w:szCs w:val="20"/>
+          <w:lang w:eastAsia="en-IN"/>
+        </w:rPr>
+        <w:t>*.pot</w:t>
+      </w:r>
+    </w:p>
+    <w:p>
+      <w:pPr>
+        <w:tabs>
+          <w:tab w:val="left" w:pos="916"/>
+          <w:tab w:val="left" w:pos="1832"/>
+          <w:tab w:val="left" w:pos="2748"/>
+          <w:tab w:val="left" w:pos="3664"/>
+          <w:tab w:val="left" w:pos="4580"/>
+          <w:tab w:val="left" w:pos="5496"/>
+          <w:tab w:val="left" w:pos="6412"/>
+          <w:tab w:val="left" w:pos="7328"/>
+          <w:tab w:val="left" w:pos="8244"/>
+          <w:tab w:val="left" w:pos="9160"/>
+          <w:tab w:val="left" w:pos="10076"/>
+          <w:tab w:val="left" w:pos="10992"/>
+          <w:tab w:val="left" w:pos="11908"/>
+          <w:tab w:val="left" w:pos="12824"/>
+          <w:tab w:val="left" w:pos="13740"/>
+          <w:tab w:val="left" w:pos="14656"/>
+        </w:tabs>
+        <w:spacing w:after="0" w:line="240" w:lineRule="auto"/>
+        <w:rPr>
+          <w:rFonts w:ascii="Courier New" w:eastAsia="Times New Roman" w:hAnsi="Courier New" w:cs="Courier New"/>
+          <w:color w:val="000000"/>
+          <w:sz w:val="20"/>
+          <w:szCs w:val="20"/>
+          <w:lang w:eastAsia="en-IN"/>
+        </w:rPr>
+      </w:pPr>
+      <w:r>
+        <w:rPr>
+          <w:rFonts w:ascii="Courier New" w:eastAsia="Times New Roman" w:hAnsi="Courier New" w:cs="Courier New"/>
+          <w:color w:val="000000"/>
+          <w:sz w:val="20"/>
+          <w:szCs w:val="20"/>
+          <w:lang w:eastAsia="en-IN"/>
+        </w:rPr>
+        <w:t>*.</w:t>
+      </w:r>
+      <w:proofErr w:type="spellStart"/>
+      <w:r>
+        <w:rPr>
+          <w:rFonts w:ascii="Courier New" w:eastAsia="Times New Roman" w:hAnsi="Courier New" w:cs="Courier New"/>
+          <w:color w:val="000000"/>
+          <w:sz w:val="20"/>
+          <w:szCs w:val="20"/>
+          <w:lang w:eastAsia="en-IN"/>
+        </w:rPr>
+        <w:t>pyc</w:t>
+      </w:r>
+      <w:proofErr w:type="spellEnd"/>
+    </w:p>
+    <w:p>
+      <w:pPr>
+        <w:tabs>
+          <w:tab w:val="left" w:pos="916"/>
+          <w:tab w:val="left" w:pos="1832"/>
+          <w:tab w:val="left" w:pos="2748"/>
+          <w:tab w:val="left" w:pos="3664"/>
+          <w:tab w:val="left" w:pos="4580"/>
+          <w:tab w:val="left" w:pos="5496"/>
+          <w:tab w:val="left" w:pos="6412"/>
+          <w:tab w:val="left" w:pos="7328"/>
+          <w:tab w:val="left" w:pos="8244"/>
+          <w:tab w:val="left" w:pos="9160"/>
+          <w:tab w:val="left" w:pos="10076"/>
+          <w:tab w:val="left" w:pos="10992"/>
+          <w:tab w:val="left" w:pos="11908"/>
+          <w:tab w:val="left" w:pos="12824"/>
+          <w:tab w:val="left" w:pos="13740"/>
+          <w:tab w:val="left" w:pos="14656"/>
+        </w:tabs>
+        <w:spacing w:after="0" w:line="240" w:lineRule="auto"/>
+        <w:rPr>
+          <w:rFonts w:ascii="Courier New" w:eastAsia="Times New Roman" w:hAnsi="Courier New" w:cs="Courier New"/>
+          <w:color w:val="000000"/>
+          <w:sz w:val="20"/>
+          <w:szCs w:val="20"/>
+          <w:lang w:eastAsia="en-IN"/>
+        </w:rPr>
+      </w:pPr>
+      <w:r>
+        <w:rPr>
+          <w:rFonts w:ascii="Courier New" w:eastAsia="Times New Roman" w:hAnsi="Courier New" w:cs="Courier New"/>
+          <w:color w:val="000000"/>
+          <w:sz w:val="20"/>
+          <w:szCs w:val="20"/>
+          <w:lang w:eastAsia="en-IN"/>
+        </w:rPr>
+        <w:t>__pycache__/</w:t>
+      </w:r>
+    </w:p>
+    <w:p>
+      <w:r>
+        <w:t>/static/</w:t>
+      </w:r>
+    </w:p>
+    <w:p>
+      <w:r>
+        <w:t>We have also added static folder as we don’t want to move that also.</w:t>
+      </w:r>
+    </w:p>
+    <w:p>
+      <w:r>
+        <w:t>Note: Control</w:t>
+      </w:r>
+      <w:r>
+        <w:t xml:space="preserve"> X to come out of </w:t>
+      </w:r>
+      <w:proofErr w:type="spellStart"/>
+      <w:r>
+        <w:t>nano</w:t>
+      </w:r>
+      <w:proofErr w:type="spellEnd"/>
+      <w:r>
+        <w:t xml:space="preserve"> editor</w:t>
+      </w:r>
+    </w:p>
+    <w:p>
+      <w:r>
+        <w:t>Press control X and yes to save</w:t>
+      </w:r>
+    </w:p>
+    <w:p>
+      <w:r>
+        <w:t xml:space="preserve">Now do git status, if there was static file showing earlier for changes then it won’t be showing </w:t>
+      </w:r>
+    </w:p>
+    <w:p>
+      <w:r>
+        <w:t xml:space="preserve">Now </w:t>
+      </w:r>
+      <w:proofErr w:type="gramStart"/>
+      <w:r>
+        <w:t>add .gitignore</w:t>
+      </w:r>
+      <w:proofErr w:type="gramEnd"/>
+      <w:r>
+        <w:t xml:space="preserve"> file to git</w:t>
+      </w:r>
+    </w:p>
+    <w:p>
+      <w:r>
+        <w:rPr>
+          <w:rFonts w:ascii="Lucida Console" w:hAnsi="Lucida Console"/>
+          <w:color w:val="F0F0F0"/>
+          <w:sz w:val="23"/>
+          <w:szCs w:val="23"/>
+          <w:shd w:val="clear" w:color="auto" w:fill="101010"/>
+        </w:rPr>
+        <w:t>(</w:t>
+      </w:r>
+      <w:proofErr w:type="spellStart"/>
+      <w:r>
+        <w:rPr>
+          <w:rFonts w:ascii="Lucida Console" w:hAnsi="Lucida Console"/>
+          <w:color w:val="F0F0F0"/>
+          <w:sz w:val="23"/>
+          <w:szCs w:val="23"/>
+          <w:shd w:val="clear" w:color="auto" w:fill="101010"/>
+        </w:rPr>
+        <w:t>portfolioenv</w:t>
+      </w:r>
+      <w:proofErr w:type="spellEnd"/>
+      <w:r>
+        <w:rPr>
+          <w:rFonts w:ascii="Lucida Console" w:hAnsi="Lucida Console"/>
+          <w:color w:val="F0F0F0"/>
+          <w:sz w:val="23"/>
+          <w:szCs w:val="23"/>
+          <w:shd w:val="clear" w:color="auto" w:fill="101010"/>
+        </w:rPr>
+        <w:t xml:space="preserve">) </w:t>
+      </w:r>
+      <w:r>
+        <w:rPr>
+          <w:rFonts w:ascii="Lucida Console" w:hAnsi="Lucida Console"/>
+          <w:color w:val="D3D7CF"/>
+          <w:sz w:val="23"/>
+          <w:szCs w:val="23"/>
+          <w:shd w:val="clear" w:color="auto" w:fill="101010"/>
+        </w:rPr>
+        <w:t>00:20 ~/personal_portfolio</w:t>
+      </w:r>
+      <w:r>
+        <w:rPr>
+          <w:rFonts w:ascii="Lucida Console" w:hAnsi="Lucida Console"/>
+          <w:color w:val="C4A000"/>
+          <w:sz w:val="23"/>
+          <w:szCs w:val="23"/>
+          <w:shd w:val="clear" w:color="auto" w:fill="101010"/>
+        </w:rPr>
+        <w:t xml:space="preserve"> (master)</w:t>
+      </w:r>
+      <w:r>
+        <w:rPr>
+          <w:rFonts w:ascii="Lucida Console" w:hAnsi="Lucida Console"/>
+          <w:color w:val="00BA13"/>
+          <w:sz w:val="23"/>
+          <w:szCs w:val="23"/>
+          <w:shd w:val="clear" w:color="auto" w:fill="101010"/>
+        </w:rPr>
+        <w:t xml:space="preserve">$ </w:t>
+      </w:r>
+      <w:r>
+        <w:rPr>
+          <w:rFonts w:ascii="Lucida Console" w:hAnsi="Lucida Console"/>
+          <w:color w:val="D3D7CF"/>
+          <w:sz w:val="23"/>
+          <w:szCs w:val="23"/>
+          <w:shd w:val="clear" w:color="auto" w:fill="101010"/>
+        </w:rPr>
+        <w:t xml:space="preserve">git </w:t>
+      </w:r>
+      <w:proofErr w:type="gramStart"/>
+      <w:r>
+        <w:rPr>
+          <w:rFonts w:ascii="Lucida Console" w:hAnsi="Lucida Console"/>
+          <w:color w:val="D3D7CF"/>
+          <w:sz w:val="23"/>
+          <w:szCs w:val="23"/>
+          <w:shd w:val="clear" w:color="auto" w:fill="101010"/>
+        </w:rPr>
+        <w:t>add .gitignore</w:t>
+      </w:r>
+      <w:proofErr w:type="gramEnd"/>
+    </w:p>
+    <w:p>
+      <w:r>
+        <w:t xml:space="preserve">Do </w:t>
+      </w:r>
+      <w:r>
+        <w:t xml:space="preserve">git status we will </w:t>
+      </w:r>
+      <w:proofErr w:type="gramStart"/>
+      <w:r>
+        <w:t>find</w:t>
+      </w:r>
+      <w:r>
+        <w:t xml:space="preserve"> .gitignore</w:t>
+      </w:r>
+      <w:proofErr w:type="gramEnd"/>
+      <w:r>
+        <w:t xml:space="preserve"> file added to git therefore not showing</w:t>
+      </w:r>
+      <w:r>
+        <w:t xml:space="preserve"> as red but showing as green</w:t>
+      </w:r>
+      <w:r>
+        <w:t xml:space="preserve"> now in git status.</w:t>
+      </w:r>
+      <w:r>
+        <w:t xml:space="preserve"> It is ready to be committed. So now let us commit </w:t>
+      </w:r>
+    </w:p>
+    <w:p/>
+    <w:p>
+      <w:r>
+        <w:rPr>
+          <w:rFonts w:ascii="Lucida Console" w:hAnsi="Lucida Console"/>
+          <w:color w:val="F0F0F0"/>
+          <w:sz w:val="23"/>
+          <w:szCs w:val="23"/>
+          <w:shd w:val="clear" w:color="auto" w:fill="101010"/>
+        </w:rPr>
+        <w:t>(</w:t>
+      </w:r>
+      <w:proofErr w:type="spellStart"/>
+      <w:r>
+        <w:rPr>
+          <w:rFonts w:ascii="Lucida Console" w:hAnsi="Lucida Console"/>
+          <w:color w:val="F0F0F0"/>
+          <w:sz w:val="23"/>
+          <w:szCs w:val="23"/>
+          <w:shd w:val="clear" w:color="auto" w:fill="101010"/>
+        </w:rPr>
+        <w:t>portfolioenv</w:t>
+      </w:r>
+      <w:proofErr w:type="spellEnd"/>
+      <w:r>
+        <w:rPr>
+          <w:rFonts w:ascii="Lucida Console" w:hAnsi="Lucida Console"/>
+          <w:color w:val="F0F0F0"/>
+          <w:sz w:val="23"/>
+          <w:szCs w:val="23"/>
+          <w:shd w:val="clear" w:color="auto" w:fill="101010"/>
+        </w:rPr>
+        <w:t xml:space="preserve">) </w:t>
+      </w:r>
+      <w:r>
+        <w:rPr>
+          <w:rFonts w:ascii="Lucida Console" w:hAnsi="Lucida Console"/>
+          <w:color w:val="D3D7CF"/>
+          <w:sz w:val="23"/>
+          <w:szCs w:val="23"/>
+          <w:shd w:val="clear" w:color="auto" w:fill="101010"/>
+        </w:rPr>
+        <w:t>00:22 ~/personal_portfolio</w:t>
+      </w:r>
+      <w:r>
+        <w:rPr>
+          <w:rFonts w:ascii="Lucida Console" w:hAnsi="Lucida Console"/>
+          <w:color w:val="C4A000"/>
+          <w:sz w:val="23"/>
+          <w:szCs w:val="23"/>
+          <w:shd w:val="clear" w:color="auto" w:fill="101010"/>
+        </w:rPr>
+        <w:t xml:space="preserve"> (master)</w:t>
+      </w:r>
+      <w:r>
+        <w:rPr>
+          <w:rFonts w:ascii="Lucida Console" w:hAnsi="Lucida Console"/>
+          <w:color w:val="00BA13"/>
+          <w:sz w:val="23"/>
+          <w:szCs w:val="23"/>
+          <w:shd w:val="clear" w:color="auto" w:fill="101010"/>
+        </w:rPr>
+        <w:t xml:space="preserve">$ </w:t>
+      </w:r>
+      <w:r>
+        <w:rPr>
+          <w:rFonts w:ascii="Lucida Console" w:hAnsi="Lucida Console"/>
+          <w:color w:val="D3D7CF"/>
+          <w:sz w:val="23"/>
+          <w:szCs w:val="23"/>
+          <w:shd w:val="clear" w:color="auto" w:fill="101010"/>
+        </w:rPr>
+        <w:t>git commit -m "Added a gitignore file"</w:t>
+      </w:r>
+    </w:p>
+    <w:p>
+      <w:proofErr w:type="spellStart"/>
+      <w:r>
+        <w:t>Ohh</w:t>
+      </w:r>
+      <w:proofErr w:type="spellEnd"/>
+      <w:r>
+        <w:t xml:space="preserve"> but I need to first specify who I am. So copy the code</w:t>
+      </w:r>
+    </w:p>
+    <w:p>
+      <w:proofErr w:type="spellStart"/>
+      <w:r>
+        <w:rPr>
+          <w:color w:val="D3D7CF"/>
+        </w:rPr>
+        <w:t>portfolioenv</w:t>
+      </w:r>
+      <w:proofErr w:type="spellEnd"/>
+      <w:r>
+        <w:rPr>
+          <w:color w:val="D3D7CF"/>
+        </w:rPr>
+        <w:t>) 00:25 ~/personal_portfolio</w:t>
+      </w:r>
+      <w:r>
+        <w:rPr>
+          <w:color w:val="C4A000"/>
+        </w:rPr>
+        <w:t xml:space="preserve"> (master)</w:t>
+      </w:r>
+      <w:r>
+        <w:rPr>
+          <w:color w:val="00BA13"/>
+        </w:rPr>
+        <w:t xml:space="preserve">$ </w:t>
+      </w:r>
+      <w:r>
+        <w:rPr>
+          <w:color w:val="D3D7CF"/>
+        </w:rPr>
+        <w:t xml:space="preserve">git </w:t>
+      </w:r>
+      <w:proofErr w:type="spellStart"/>
+      <w:r>
+        <w:rPr>
+          <w:color w:val="D3D7CF"/>
+        </w:rPr>
+        <w:t>config</w:t>
+      </w:r>
+      <w:proofErr w:type="spellEnd"/>
+      <w:r>
+        <w:rPr>
+          <w:color w:val="D3D7CF"/>
+        </w:rPr>
+        <w:t xml:space="preserve"> --global </w:t>
+      </w:r>
+      <w:proofErr w:type="spellStart"/>
+      <w:proofErr w:type="gramStart"/>
+      <w:r>
+        <w:rPr>
+          <w:color w:val="D3D7CF"/>
+        </w:rPr>
+        <w:t>user.email</w:t>
+      </w:r>
+      <w:proofErr w:type="spellEnd"/>
+      <w:proofErr w:type="gramEnd"/>
+      <w:r>
+        <w:rPr>
+          <w:color w:val="D3D7CF"/>
+        </w:rPr>
+        <w:t xml:space="preserve"> "ssvedant17@gmail.com"(</w:t>
+      </w:r>
+      <w:proofErr w:type="spellStart"/>
+      <w:r>
+        <w:rPr>
+          <w:color w:val="D3D7CF"/>
+        </w:rPr>
+        <w:t>portfolioenv</w:t>
+      </w:r>
+      <w:proofErr w:type="spellEnd"/>
+      <w:r>
+        <w:rPr>
+          <w:color w:val="D3D7CF"/>
+        </w:rPr>
+        <w:t>) 00:28 ~/personal_portfolio</w:t>
+      </w:r>
+      <w:r>
+        <w:rPr>
+          <w:color w:val="C4A000"/>
+        </w:rPr>
+        <w:t xml:space="preserve"> (master)</w:t>
+      </w:r>
+      <w:r>
+        <w:rPr>
+          <w:color w:val="00BA13"/>
+        </w:rPr>
+        <w:t xml:space="preserve">$ </w:t>
+      </w:r>
+      <w:r>
+        <w:rPr>
+          <w:color w:val="D3D7CF"/>
+        </w:rPr>
+        <w:t xml:space="preserve">git </w:t>
+      </w:r>
+      <w:proofErr w:type="spellStart"/>
+      <w:r>
+        <w:rPr>
+          <w:color w:val="D3D7CF"/>
+        </w:rPr>
+        <w:t>config</w:t>
+      </w:r>
+      <w:proofErr w:type="spellEnd"/>
+      <w:r>
+        <w:rPr>
+          <w:color w:val="D3D7CF"/>
+        </w:rPr>
+        <w:t xml:space="preserve"> --global user.name "Sandeep </w:t>
+      </w:r>
+      <w:proofErr w:type="spellStart"/>
+      <w:r>
+        <w:rPr>
+          <w:color w:val="D3D7CF"/>
+        </w:rPr>
+        <w:t>sharma</w:t>
+      </w:r>
+      <w:proofErr w:type="spellEnd"/>
+      <w:r>
+        <w:rPr>
+          <w:color w:val="D3D7CF"/>
+        </w:rPr>
+        <w:t>"</w:t>
+      </w:r>
+    </w:p>
+    <w:p/>
+    <w:p>
+      <w:r>
+        <w:t>Now commit</w:t>
+      </w:r>
+    </w:p>
+    <w:p>
+      <w:r>
+        <w:rPr>
+          <w:rFonts w:ascii="Lucida Console" w:hAnsi="Lucida Console"/>
+          <w:color w:val="F0F0F0"/>
+          <w:sz w:val="23"/>
+          <w:szCs w:val="23"/>
+          <w:shd w:val="clear" w:color="auto" w:fill="101010"/>
+        </w:rPr>
+        <w:t>(</w:t>
+      </w:r>
+      <w:proofErr w:type="spellStart"/>
+      <w:r>
+        <w:rPr>
+          <w:rFonts w:ascii="Lucida Console" w:hAnsi="Lucida Console"/>
+          <w:color w:val="F0F0F0"/>
+          <w:sz w:val="23"/>
+          <w:szCs w:val="23"/>
+          <w:shd w:val="clear" w:color="auto" w:fill="101010"/>
+        </w:rPr>
+        <w:t>portfolioenv</w:t>
+      </w:r>
+      <w:proofErr w:type="spellEnd"/>
+      <w:r>
+        <w:rPr>
+          <w:rFonts w:ascii="Lucida Console" w:hAnsi="Lucida Console"/>
+          <w:color w:val="F0F0F0"/>
+          <w:sz w:val="23"/>
+          <w:szCs w:val="23"/>
+          <w:shd w:val="clear" w:color="auto" w:fill="101010"/>
+        </w:rPr>
+        <w:t xml:space="preserve">) </w:t>
+      </w:r>
+      <w:r>
+        <w:rPr>
+          <w:rFonts w:ascii="Lucida Console" w:hAnsi="Lucida Console"/>
+          <w:color w:val="D3D7CF"/>
+          <w:sz w:val="23"/>
+          <w:szCs w:val="23"/>
+          <w:shd w:val="clear" w:color="auto" w:fill="101010"/>
+        </w:rPr>
+        <w:t>00:22 ~/personal_portfolio</w:t>
+      </w:r>
+      <w:r>
+        <w:rPr>
+          <w:rFonts w:ascii="Lucida Console" w:hAnsi="Lucida Console"/>
+          <w:color w:val="C4A000"/>
+          <w:sz w:val="23"/>
+          <w:szCs w:val="23"/>
+          <w:shd w:val="clear" w:color="auto" w:fill="101010"/>
+        </w:rPr>
+        <w:t xml:space="preserve"> (master)</w:t>
+      </w:r>
+      <w:r>
+        <w:rPr>
+          <w:rFonts w:ascii="Lucida Console" w:hAnsi="Lucida Console"/>
+          <w:color w:val="00BA13"/>
+          <w:sz w:val="23"/>
+          <w:szCs w:val="23"/>
+          <w:shd w:val="clear" w:color="auto" w:fill="101010"/>
+        </w:rPr>
+        <w:t xml:space="preserve">$ </w:t>
+      </w:r>
+      <w:r>
+        <w:rPr>
+          <w:rFonts w:ascii="Lucida Console" w:hAnsi="Lucida Console"/>
+          <w:color w:val="D3D7CF"/>
+          <w:sz w:val="23"/>
+          <w:szCs w:val="23"/>
+          <w:shd w:val="clear" w:color="auto" w:fill="101010"/>
+        </w:rPr>
+        <w:t>git commit -m "Added a gitignore file"</w:t>
+      </w:r>
+    </w:p>
+    <w:p>
+      <w:r>
+        <w:t>But we find that the files that we wanted to remove form being added to our git hub have not been removed.</w:t>
+      </w:r>
+    </w:p>
+    <w:p>
+      <w:r>
+        <w:t>Actually those files were already copied to our system therefore in order to delete them we need to run the following commands</w:t>
+      </w:r>
+    </w:p>
+    <w:p>
+      <w:r>
+        <w:rPr>
+          <w:rFonts w:ascii="Lucida Console" w:hAnsi="Lucida Console"/>
+          <w:color w:val="F0F0F0"/>
+          <w:sz w:val="23"/>
+          <w:szCs w:val="23"/>
+          <w:shd w:val="clear" w:color="auto" w:fill="101010"/>
+        </w:rPr>
+        <w:t>(</w:t>
+      </w:r>
+      <w:proofErr w:type="spellStart"/>
+      <w:r>
+        <w:rPr>
+          <w:rFonts w:ascii="Lucida Console" w:hAnsi="Lucida Console"/>
+          <w:color w:val="F0F0F0"/>
+          <w:sz w:val="23"/>
+          <w:szCs w:val="23"/>
+          <w:shd w:val="clear" w:color="auto" w:fill="101010"/>
+        </w:rPr>
+        <w:t>portfolioenv</w:t>
+      </w:r>
+      <w:proofErr w:type="spellEnd"/>
+      <w:r>
+        <w:rPr>
+          <w:rFonts w:ascii="Lucida Console" w:hAnsi="Lucida Console"/>
+          <w:color w:val="F0F0F0"/>
+          <w:sz w:val="23"/>
+          <w:szCs w:val="23"/>
+          <w:shd w:val="clear" w:color="auto" w:fill="101010"/>
+        </w:rPr>
+        <w:t xml:space="preserve">) </w:t>
+      </w:r>
+      <w:r>
+        <w:rPr>
+          <w:rFonts w:ascii="Lucida Console" w:hAnsi="Lucida Console"/>
+          <w:color w:val="D3D7CF"/>
+          <w:sz w:val="23"/>
+          <w:szCs w:val="23"/>
+          <w:shd w:val="clear" w:color="auto" w:fill="101010"/>
+        </w:rPr>
+        <w:t>00:30 ~/personal_portfolio</w:t>
+      </w:r>
+      <w:r>
+        <w:rPr>
+          <w:rFonts w:ascii="Lucida Console" w:hAnsi="Lucida Console"/>
+          <w:color w:val="C4A000"/>
+          <w:sz w:val="23"/>
+          <w:szCs w:val="23"/>
+          <w:shd w:val="clear" w:color="auto" w:fill="101010"/>
+        </w:rPr>
+        <w:t xml:space="preserve"> (master)</w:t>
+      </w:r>
+      <w:r>
+        <w:rPr>
+          <w:rFonts w:ascii="Lucida Console" w:hAnsi="Lucida Console"/>
+          <w:color w:val="00BA13"/>
+          <w:sz w:val="23"/>
+          <w:szCs w:val="23"/>
+          <w:shd w:val="clear" w:color="auto" w:fill="101010"/>
+        </w:rPr>
+        <w:t xml:space="preserve">$ </w:t>
+      </w:r>
+      <w:r>
+        <w:rPr>
+          <w:rFonts w:ascii="Lucida Console" w:hAnsi="Lucida Console"/>
+          <w:color w:val="D3D7CF"/>
+          <w:sz w:val="23"/>
+          <w:szCs w:val="23"/>
+          <w:shd w:val="clear" w:color="auto" w:fill="101010"/>
+        </w:rPr>
+        <w:t xml:space="preserve">git </w:t>
+      </w:r>
+      <w:proofErr w:type="spellStart"/>
+      <w:r>
+        <w:rPr>
+          <w:rFonts w:ascii="Lucida Console" w:hAnsi="Lucida Console"/>
+          <w:color w:val="D3D7CF"/>
+          <w:sz w:val="23"/>
+          <w:szCs w:val="23"/>
+          <w:shd w:val="clear" w:color="auto" w:fill="101010"/>
+        </w:rPr>
+        <w:t>rm</w:t>
+      </w:r>
+      <w:proofErr w:type="spellEnd"/>
+      <w:r>
+        <w:rPr>
+          <w:rFonts w:ascii="Lucida Console" w:hAnsi="Lucida Console"/>
+          <w:color w:val="D3D7CF"/>
+          <w:sz w:val="23"/>
+          <w:szCs w:val="23"/>
+          <w:shd w:val="clear" w:color="auto" w:fill="101010"/>
+        </w:rPr>
+        <w:t xml:space="preserve"> -r --</w:t>
+      </w:r>
+      <w:proofErr w:type="gramStart"/>
+      <w:r>
+        <w:rPr>
+          <w:rFonts w:ascii="Lucida Console" w:hAnsi="Lucida Console"/>
+          <w:color w:val="D3D7CF"/>
+          <w:sz w:val="23"/>
+          <w:szCs w:val="23"/>
+          <w:shd w:val="clear" w:color="auto" w:fill="101010"/>
+        </w:rPr>
+        <w:t>cached .</w:t>
+      </w:r>
+      <w:proofErr w:type="gramEnd"/>
+    </w:p>
+    <w:p>
+      <w:r>
+        <w:rPr>
+          <w:rFonts w:ascii="Lucida Console" w:hAnsi="Lucida Console"/>
+          <w:color w:val="D3D7CF"/>
+          <w:sz w:val="23"/>
+          <w:szCs w:val="23"/>
+          <w:shd w:val="clear" w:color="auto" w:fill="101010"/>
+        </w:rPr>
+        <w:t>(</w:t>
+      </w:r>
+      <w:proofErr w:type="spellStart"/>
+      <w:r>
+        <w:rPr>
+          <w:rFonts w:ascii="Lucida Console" w:hAnsi="Lucida Console"/>
+          <w:color w:val="D3D7CF"/>
+          <w:sz w:val="23"/>
+          <w:szCs w:val="23"/>
+          <w:shd w:val="clear" w:color="auto" w:fill="101010"/>
+        </w:rPr>
+        <w:t>portfolioenv</w:t>
+      </w:r>
+      <w:proofErr w:type="spellEnd"/>
+      <w:r>
+        <w:rPr>
+          <w:rFonts w:ascii="Lucida Console" w:hAnsi="Lucida Console"/>
+          <w:color w:val="D3D7CF"/>
+          <w:sz w:val="23"/>
+          <w:szCs w:val="23"/>
+          <w:shd w:val="clear" w:color="auto" w:fill="101010"/>
+        </w:rPr>
+        <w:t>) 00:34 ~/personal_portfolio</w:t>
+      </w:r>
+      <w:r>
+        <w:rPr>
+          <w:rFonts w:ascii="Lucida Console" w:hAnsi="Lucida Console"/>
+          <w:color w:val="C4A000"/>
+          <w:sz w:val="23"/>
+          <w:szCs w:val="23"/>
+          <w:shd w:val="clear" w:color="auto" w:fill="101010"/>
+        </w:rPr>
+        <w:t xml:space="preserve"> (master)</w:t>
+      </w:r>
+      <w:r>
+        <w:rPr>
+          <w:rFonts w:ascii="Lucida Console" w:hAnsi="Lucida Console"/>
+          <w:color w:val="00BA13"/>
+          <w:sz w:val="23"/>
+          <w:szCs w:val="23"/>
+          <w:shd w:val="clear" w:color="auto" w:fill="101010"/>
+        </w:rPr>
+        <w:t xml:space="preserve">$ </w:t>
+      </w:r>
+      <w:r>
+        <w:rPr>
+          <w:rFonts w:ascii="Lucida Console" w:hAnsi="Lucida Console"/>
+          <w:color w:val="D3D7CF"/>
+          <w:sz w:val="23"/>
+          <w:szCs w:val="23"/>
+          <w:shd w:val="clear" w:color="auto" w:fill="101010"/>
+        </w:rPr>
+        <w:t xml:space="preserve">git </w:t>
+      </w:r>
+      <w:proofErr w:type="gramStart"/>
+      <w:r>
+        <w:rPr>
+          <w:rFonts w:ascii="Lucida Console" w:hAnsi="Lucida Console"/>
+          <w:color w:val="D3D7CF"/>
+          <w:sz w:val="23"/>
+          <w:szCs w:val="23"/>
+          <w:shd w:val="clear" w:color="auto" w:fill="101010"/>
+        </w:rPr>
+        <w:t>add .</w:t>
+      </w:r>
+      <w:proofErr w:type="gramEnd"/>
+    </w:p>
+    <w:p>
+      <w:r>
+        <w:t>Now do git status</w:t>
+      </w:r>
+    </w:p>
+    <w:p>
+      <w:r>
+        <w:lastRenderedPageBreak/>
+        <w:t>Actually now it will show which files we did not need to add and therefore have been deleted.</w:t>
+      </w:r>
+    </w:p>
+    <w:p>
+      <w:pPr>
+        <w:rPr>
+          <w:lang w:val="en-US"/>
+        </w:rPr>
+      </w:pPr>
+      <w:r>
+        <w:rPr>
+          <w:lang w:val="en-US"/>
+        </w:rPr>
+        <w:t>Now commit the changes</w:t>
+      </w:r>
+    </w:p>
+    <w:p>
+      <w:pPr>
+        <w:rPr>
+          <w:lang w:val="en-US"/>
+        </w:rPr>
+      </w:pPr>
+      <w:proofErr w:type="spellStart"/>
+      <w:r>
+        <w:rPr>
+          <w:rFonts w:ascii="Lucida Console" w:hAnsi="Lucida Console"/>
+          <w:color w:val="F0F0F0"/>
+          <w:sz w:val="23"/>
+          <w:szCs w:val="23"/>
+          <w:shd w:val="clear" w:color="auto" w:fill="101010"/>
+        </w:rPr>
+        <w:t>portfolioenv</w:t>
+      </w:r>
+      <w:proofErr w:type="spellEnd"/>
+      <w:r>
+        <w:rPr>
+          <w:rFonts w:ascii="Lucida Console" w:hAnsi="Lucida Console"/>
+          <w:color w:val="F0F0F0"/>
+          <w:sz w:val="23"/>
+          <w:szCs w:val="23"/>
+          <w:shd w:val="clear" w:color="auto" w:fill="101010"/>
+        </w:rPr>
+        <w:t xml:space="preserve">) </w:t>
+      </w:r>
+      <w:r>
+        <w:rPr>
+          <w:rFonts w:ascii="Lucida Console" w:hAnsi="Lucida Console"/>
+          <w:color w:val="D3D7CF"/>
+          <w:sz w:val="23"/>
+          <w:szCs w:val="23"/>
+          <w:shd w:val="clear" w:color="auto" w:fill="101010"/>
+        </w:rPr>
+        <w:t>00:36 ~/personal_portfolio</w:t>
+      </w:r>
+      <w:r>
+        <w:rPr>
+          <w:rFonts w:ascii="Lucida Console" w:hAnsi="Lucida Console"/>
+          <w:color w:val="C4A000"/>
+          <w:sz w:val="23"/>
+          <w:szCs w:val="23"/>
+          <w:shd w:val="clear" w:color="auto" w:fill="101010"/>
+        </w:rPr>
+        <w:t xml:space="preserve"> (master)</w:t>
+      </w:r>
+      <w:r>
+        <w:rPr>
+          <w:rFonts w:ascii="Lucida Console" w:hAnsi="Lucida Console"/>
+          <w:color w:val="00BA13"/>
+          <w:sz w:val="23"/>
+          <w:szCs w:val="23"/>
+          <w:shd w:val="clear" w:color="auto" w:fill="101010"/>
+        </w:rPr>
+        <w:t xml:space="preserve">$ </w:t>
+      </w:r>
+      <w:r>
+        <w:rPr>
+          <w:rFonts w:ascii="Lucida Console" w:hAnsi="Lucida Console"/>
+          <w:color w:val="D3D7CF"/>
+          <w:sz w:val="23"/>
+          <w:szCs w:val="23"/>
+          <w:shd w:val="clear" w:color="auto" w:fill="101010"/>
+        </w:rPr>
+        <w:t>git commit -m "Remove old stuff"</w:t>
+      </w:r>
+    </w:p>
+    <w:p>
+      <w:pPr>
+        <w:rPr>
+          <w:lang w:val="en-US"/>
+        </w:rPr>
+      </w:pPr>
+      <w:r>
+        <w:rPr>
+          <w:lang w:val="en-US"/>
+        </w:rPr>
+        <w:t xml:space="preserve">now check </w:t>
+      </w:r>
+      <w:proofErr w:type="spellStart"/>
+      <w:r>
+        <w:rPr>
+          <w:lang w:val="en-US"/>
+        </w:rPr>
+        <w:t>git</w:t>
+      </w:r>
+      <w:proofErr w:type="spellEnd"/>
+      <w:r>
+        <w:rPr>
+          <w:lang w:val="en-US"/>
+        </w:rPr>
+        <w:t xml:space="preserve"> status</w:t>
+      </w:r>
+    </w:p>
+    <w:p>
+      <w:pPr>
+        <w:rPr>
+          <w:lang w:val="en-US"/>
+        </w:rPr>
+      </w:pPr>
+      <w:r>
+        <w:rPr>
+          <w:lang w:val="en-US"/>
+        </w:rPr>
+        <w:t xml:space="preserve">now it shows </w:t>
+      </w:r>
+      <w:r>
+        <w:rPr>
+          <w:rFonts w:ascii="Lucida Console" w:hAnsi="Lucida Console"/>
+          <w:color w:val="D3D7CF"/>
+          <w:sz w:val="23"/>
+          <w:szCs w:val="23"/>
+          <w:shd w:val="clear" w:color="auto" w:fill="101010"/>
+        </w:rPr>
+        <w:t>Your branch is ahead of 'origin/master' by 2 commits</w:t>
+      </w:r>
+    </w:p>
+    <w:p>
+      <w:pPr>
+        <w:rPr>
+          <w:lang w:val="en-US"/>
+        </w:rPr>
+      </w:pPr>
+      <w:r>
+        <w:rPr>
+          <w:lang w:val="en-US"/>
+        </w:rPr>
+        <w:t xml:space="preserve">it means the two commits that we did are not on </w:t>
+      </w:r>
+      <w:proofErr w:type="spellStart"/>
+      <w:r>
+        <w:rPr>
+          <w:lang w:val="en-US"/>
+        </w:rPr>
+        <w:t>git</w:t>
+      </w:r>
+      <w:proofErr w:type="spellEnd"/>
+      <w:r>
+        <w:rPr>
+          <w:lang w:val="en-US"/>
+        </w:rPr>
+        <w:t xml:space="preserve"> hub. So now let us push our commits to </w:t>
+      </w:r>
+      <w:proofErr w:type="spellStart"/>
+      <w:r>
+        <w:rPr>
+          <w:lang w:val="en-US"/>
+        </w:rPr>
+        <w:t>git</w:t>
+      </w:r>
+      <w:proofErr w:type="spellEnd"/>
+      <w:r>
+        <w:rPr>
+          <w:lang w:val="en-US"/>
+        </w:rPr>
+        <w:t xml:space="preserve"> hub</w:t>
+      </w:r>
+    </w:p>
+    <w:p>
+      <w:pPr>
+        <w:rPr>
+          <w:rFonts w:ascii="Lucida Console" w:hAnsi="Lucida Console"/>
+          <w:color w:val="D3D7CF"/>
+          <w:sz w:val="23"/>
+          <w:szCs w:val="23"/>
+          <w:shd w:val="clear" w:color="auto" w:fill="101010"/>
+        </w:rPr>
+      </w:pPr>
+      <w:r>
+        <w:rPr>
+          <w:rFonts w:ascii="Lucida Console" w:hAnsi="Lucida Console"/>
+          <w:color w:val="D3D7CF"/>
+          <w:sz w:val="23"/>
+          <w:szCs w:val="23"/>
+          <w:shd w:val="clear" w:color="auto" w:fill="101010"/>
+        </w:rPr>
+        <w:t>(</w:t>
+      </w:r>
+      <w:proofErr w:type="spellStart"/>
+      <w:r>
+        <w:rPr>
+          <w:rFonts w:ascii="Lucida Console" w:hAnsi="Lucida Console"/>
+          <w:color w:val="D3D7CF"/>
+          <w:sz w:val="23"/>
+          <w:szCs w:val="23"/>
+          <w:shd w:val="clear" w:color="auto" w:fill="101010"/>
+        </w:rPr>
+        <w:t>portfolioenv</w:t>
+      </w:r>
+      <w:proofErr w:type="spellEnd"/>
+      <w:r>
+        <w:rPr>
+          <w:rFonts w:ascii="Lucida Console" w:hAnsi="Lucida Console"/>
+          <w:color w:val="D3D7CF"/>
+          <w:sz w:val="23"/>
+          <w:szCs w:val="23"/>
+          <w:shd w:val="clear" w:color="auto" w:fill="101010"/>
+        </w:rPr>
+        <w:t>) 00:40 ~/personal_portfolio</w:t>
+      </w:r>
+      <w:r>
+        <w:rPr>
+          <w:rFonts w:ascii="Lucida Console" w:hAnsi="Lucida Console"/>
+          <w:color w:val="C4A000"/>
+          <w:sz w:val="23"/>
+          <w:szCs w:val="23"/>
+          <w:shd w:val="clear" w:color="auto" w:fill="101010"/>
+        </w:rPr>
+        <w:t xml:space="preserve"> (master)</w:t>
+      </w:r>
+      <w:r>
+        <w:rPr>
+          <w:rFonts w:ascii="Lucida Console" w:hAnsi="Lucida Console"/>
+          <w:color w:val="00BA13"/>
+          <w:sz w:val="23"/>
+          <w:szCs w:val="23"/>
+          <w:shd w:val="clear" w:color="auto" w:fill="101010"/>
+        </w:rPr>
+        <w:t xml:space="preserve">$ </w:t>
+      </w:r>
+      <w:r>
+        <w:rPr>
+          <w:rFonts w:ascii="Lucida Console" w:hAnsi="Lucida Console"/>
+          <w:color w:val="D3D7CF"/>
+          <w:sz w:val="23"/>
+          <w:szCs w:val="23"/>
+          <w:shd w:val="clear" w:color="auto" w:fill="101010"/>
+        </w:rPr>
+        <w:t>git push origin</w:t>
+      </w:r>
+    </w:p>
+    <w:p>
+      <w:pPr>
+        <w:rPr>
+          <w:lang w:val="en-US"/>
+        </w:rPr>
+      </w:pPr>
+      <w:r>
+        <w:rPr>
+          <w:lang w:val="en-US"/>
+        </w:rPr>
+        <w:t xml:space="preserve">Now all our changes have been pushed to </w:t>
+      </w:r>
+      <w:proofErr w:type="spellStart"/>
+      <w:r>
+        <w:rPr>
+          <w:lang w:val="en-US"/>
+        </w:rPr>
+        <w:t>git</w:t>
+      </w:r>
+      <w:proofErr w:type="spellEnd"/>
+      <w:r>
+        <w:rPr>
+          <w:lang w:val="en-US"/>
+        </w:rPr>
+        <w:t xml:space="preserve"> hub</w:t>
+      </w:r>
+    </w:p>
+    <w:p>
+      <w:pPr>
+        <w:rPr>
+          <w:lang w:val="en-US"/>
+        </w:rPr>
+      </w:pPr>
+      <w:r>
+        <w:rPr>
+          <w:lang w:val="en-US"/>
+        </w:rPr>
+        <w:t xml:space="preserve">Now we need to go back to our own local computer and go to project directory in </w:t>
+      </w:r>
+      <w:proofErr w:type="spellStart"/>
+      <w:r>
+        <w:rPr>
+          <w:lang w:val="en-US"/>
+        </w:rPr>
+        <w:t>cmd</w:t>
+      </w:r>
+      <w:proofErr w:type="spellEnd"/>
+    </w:p>
+    <w:p>
+      <w:pPr>
+        <w:rPr>
+          <w:lang w:val="en-US"/>
+        </w:rPr>
+      </w:pPr>
+      <w:r>
+        <w:rPr>
+          <w:lang w:val="en-US"/>
+        </w:rPr>
+        <w:t xml:space="preserve">Let us pull all the changes that we mad in </w:t>
+      </w:r>
+      <w:proofErr w:type="spellStart"/>
+      <w:r>
+        <w:rPr>
+          <w:lang w:val="en-US"/>
+        </w:rPr>
         <w:t>github</w:t>
       </w:r>
       <w:proofErr w:type="spellEnd"/>
-    </w:p>
-    <w:p>
-      <w:pPr>
-        <w:jc w:val="both"/>
-      </w:pPr>
+      <w:r>
+        <w:rPr>
+          <w:lang w:val="en-US"/>
+        </w:rPr>
+        <w:t xml:space="preserve"> on to our local computer</w:t>
+      </w:r>
+    </w:p>
+    <w:p>
+      <w:pPr>
+        <w:rPr>
+          <w:lang w:val="en-US"/>
+        </w:rPr>
+      </w:pPr>
+      <w:r>
+        <w:rPr>
+          <w:lang w:val="en-US"/>
+        </w:rPr>
+        <w:t xml:space="preserve">c:\My_Projects\Python&amp;Django for </w:t>
+      </w:r>
+      <w:proofErr w:type="spellStart"/>
+      <w:r>
+        <w:rPr>
+          <w:lang w:val="en-US"/>
+        </w:rPr>
+        <w:t>WebDevelopment</w:t>
+      </w:r>
+      <w:proofErr w:type="spellEnd"/>
+      <w:r>
+        <w:rPr>
+          <w:lang w:val="en-US"/>
+        </w:rPr>
+        <w:t>\</w:t>
+      </w:r>
+      <w:proofErr w:type="spellStart"/>
+      <w:r>
+        <w:rPr>
+          <w:lang w:val="en-US"/>
+        </w:rPr>
+        <w:t>DjangoProjects</w:t>
+      </w:r>
+      <w:proofErr w:type="spellEnd"/>
+      <w:r>
+        <w:rPr>
+          <w:lang w:val="en-US"/>
+        </w:rPr>
+        <w:t>\</w:t>
+      </w:r>
+      <w:proofErr w:type="spellStart"/>
+      <w:r>
+        <w:rPr>
+          <w:lang w:val="en-US"/>
+        </w:rPr>
+        <w:t>personal_portfolio_project</w:t>
+      </w:r>
+      <w:proofErr w:type="spellEnd"/>
+      <w:r>
+        <w:rPr>
+          <w:lang w:val="en-US"/>
+        </w:rPr>
+        <w:t>&gt;</w:t>
+      </w:r>
+      <w:proofErr w:type="spellStart"/>
+      <w:r>
+        <w:rPr>
+          <w:lang w:val="en-US"/>
+        </w:rPr>
+        <w:t>git</w:t>
+      </w:r>
+      <w:proofErr w:type="spellEnd"/>
+      <w:r>
+        <w:rPr>
+          <w:lang w:val="en-US"/>
+        </w:rPr>
+        <w:t xml:space="preserve"> pull origin</w:t>
+      </w:r>
+    </w:p>
+    <w:p>
+      <w:pPr>
+        <w:rPr>
+          <w:lang w:val="en-US"/>
+        </w:rPr>
+      </w:pPr>
+      <w:r>
+        <w:rPr>
+          <w:lang w:val="en-US"/>
+        </w:rPr>
+        <w:t>Now since you made changes in your files for live server therefore some of those changes may cause problem when you run the project on your local server. Therefore, let us make changes in those files so that our project works on our local computer also.</w:t>
+      </w:r>
+    </w:p>
+    <w:p>
+      <w:r>
+        <w:t xml:space="preserve">We </w:t>
+      </w:r>
+      <w:r>
+        <w:t>have made debug=false</w:t>
+      </w:r>
+      <w:r>
+        <w:t xml:space="preserve"> in our settings.py file in our project on live server of pythoneverywhere.com and we have thus pulled the same file on to our local machine from the github. </w:t>
+      </w:r>
+      <w:r>
+        <w:t>Therefore,</w:t>
+      </w:r>
+      <w:r>
+        <w:t xml:space="preserve"> now our settings.py file on our local machine is the m</w:t>
+      </w:r>
+      <w:r>
+        <w:t>odified one which has debug=false</w:t>
+      </w:r>
+      <w:r>
+        <w:t xml:space="preserve"> but for our local machi</w:t>
+      </w:r>
+      <w:r>
+        <w:t>ne we want debug=true</w:t>
+      </w:r>
+      <w:r>
+        <w:t xml:space="preserve">. </w:t>
+      </w:r>
+      <w:r>
+        <w:t>Therefore,</w:t>
+      </w:r>
+      <w:r>
+        <w:t xml:space="preserve"> to make such changes at the level of our local machine we follow the following steps.</w:t>
+      </w:r>
+    </w:p>
+    <w:p>
+      <w:r>
+        <w:t xml:space="preserve">Let us create a file in the personal_portfolio project on our local computer by the name local_settings.py inside the personal_portfolio folder </w:t>
+      </w:r>
+    </w:p>
+    <w:p>
+      <w:pPr>
+        <w:rPr>
+          <w:lang w:val="en-US"/>
+        </w:rPr>
+      </w:pPr>
+      <w:r>
+        <w:rPr>
+          <w:lang w:val="en-US"/>
+        </w:rPr>
+        <w:t>Write the changes you want to make inside the local_settings.py file</w:t>
+      </w:r>
+    </w:p>
+    <w:p>
+      <w:pPr>
+        <w:rPr>
+          <w:lang w:val="en-US"/>
+        </w:rPr>
+      </w:pPr>
+      <w:r>
+        <w:rPr>
+          <w:lang w:val="en-US"/>
+        </w:rPr>
+        <w:t>DEBUG = True</w:t>
+      </w:r>
+    </w:p>
+    <w:p>
+      <w:pPr>
+        <w:rPr>
+          <w:lang w:val="en-US"/>
+        </w:rPr>
+      </w:pPr>
+      <w:r>
+        <w:rPr>
+          <w:lang w:val="en-US"/>
+        </w:rPr>
+        <w:t>ALLOWED_HOSTS = [</w:t>
+      </w:r>
+      <w:r>
+        <w:rPr>
+          <w:lang w:val="en-US"/>
+        </w:rPr>
+        <w:t xml:space="preserve"> </w:t>
+      </w:r>
+      <w:r>
+        <w:rPr>
+          <w:lang w:val="en-US"/>
+        </w:rPr>
+        <w:t>]</w:t>
+      </w:r>
       <w:bookmarkStart w:id="0" w:name="_GoBack"/>
       <w:bookmarkEnd w:id="0"/>
     </w:p>
-    <w:p/>
-    <w:p/>
-    <w:p/>
-    <w:p/>
-    <w:p/>
-    <w:p>
-      <w:pPr>
-        <w:rPr>
-          <w:lang w:val="en-US"/>
-        </w:rPr>
-      </w:pPr>
-    </w:p>
-    <w:p>
-      <w:pPr>
-        <w:rPr>
-          <w:lang w:val="en-US"/>
-        </w:rPr>
-      </w:pPr>
-    </w:p>
-    <w:p>
-      <w:pPr>
-        <w:rPr>
-          <w:lang w:val="en-US"/>
-        </w:rPr>
-      </w:pPr>
-    </w:p>
-    <w:p>
-      <w:pPr>
-        <w:rPr>
-          <w:lang w:val="en-US"/>
-        </w:rPr>
-      </w:pPr>
-    </w:p>
-    <w:p>
-      <w:pPr>
-        <w:rPr>
-          <w:lang w:val="en-US"/>
-        </w:rPr>
-      </w:pPr>
-    </w:p>
-    <w:p>
-      <w:pPr>
-        <w:rPr>
-          <w:lang w:val="en-US"/>
-        </w:rPr>
-      </w:pPr>
+    <w:p>
+      <w:pPr>
+        <w:rPr>
+          <w:lang w:val="en-US"/>
+        </w:rPr>
+      </w:pPr>
+      <w:r>
+        <w:rPr>
+          <w:lang w:val="en-US"/>
+        </w:rPr>
+        <w:t>Save the file.</w:t>
+      </w:r>
+    </w:p>
+    <w:p>
+      <w:pPr>
+        <w:rPr>
+          <w:lang w:val="en-US"/>
+        </w:rPr>
+      </w:pPr>
+      <w:r>
+        <w:rPr>
+          <w:lang w:val="en-US"/>
+        </w:rPr>
+        <w:t>Now open settings.py file and add the below lines of code at the bottom of the file</w:t>
+      </w:r>
+    </w:p>
+    <w:p>
+      <w:pPr>
+        <w:rPr>
+          <w:lang w:val="en-US"/>
+        </w:rPr>
+      </w:pPr>
+      <w:r>
+        <w:rPr>
+          <w:lang w:val="en-US"/>
+        </w:rPr>
+        <w:t xml:space="preserve">The code says that check if there is a file named local_settings.py if yes then go and implement </w:t>
+      </w:r>
+      <w:r>
+        <w:rPr>
+          <w:lang w:val="en-US"/>
+        </w:rPr>
+        <w:t xml:space="preserve">the changes from </w:t>
+      </w:r>
+      <w:r>
+        <w:rPr>
+          <w:lang w:val="en-US"/>
+        </w:rPr>
+        <w:t xml:space="preserve">that file </w:t>
+      </w:r>
+    </w:p>
+    <w:p>
+      <w:pPr>
+        <w:rPr>
+          <w:lang w:val="en-US"/>
+        </w:rPr>
+      </w:pPr>
+      <w:r>
+        <w:rPr>
+          <w:lang w:val="en-US"/>
+        </w:rPr>
+        <w:t>try:</w:t>
+      </w:r>
+    </w:p>
+    <w:p>
+      <w:pPr>
+        <w:rPr>
+          <w:lang w:val="en-US"/>
+        </w:rPr>
+      </w:pPr>
+      <w:r>
+        <w:rPr>
+          <w:lang w:val="en-US"/>
+        </w:rPr>
+        <w:t xml:space="preserve">    </w:t>
+      </w:r>
+      <w:proofErr w:type="gramStart"/>
+      <w:r>
+        <w:rPr>
+          <w:lang w:val="en-US"/>
+        </w:rPr>
+        <w:t>from .</w:t>
+      </w:r>
+      <w:proofErr w:type="spellStart"/>
+      <w:r>
+        <w:rPr>
+          <w:lang w:val="en-US"/>
+        </w:rPr>
+        <w:t>local</w:t>
+      </w:r>
+      <w:proofErr w:type="gramEnd"/>
+      <w:r>
+        <w:rPr>
+          <w:lang w:val="en-US"/>
+        </w:rPr>
+        <w:t>_settings</w:t>
+      </w:r>
+      <w:proofErr w:type="spellEnd"/>
+      <w:r>
+        <w:rPr>
+          <w:lang w:val="en-US"/>
+        </w:rPr>
+        <w:t xml:space="preserve"> import *</w:t>
+      </w:r>
+    </w:p>
+    <w:p>
+      <w:pPr>
+        <w:rPr>
+          <w:lang w:val="en-US"/>
+        </w:rPr>
+      </w:pPr>
+      <w:r>
+        <w:rPr>
+          <w:lang w:val="en-US"/>
+        </w:rPr>
+        <w:t xml:space="preserve">except </w:t>
+      </w:r>
+      <w:proofErr w:type="spellStart"/>
+      <w:r>
+        <w:rPr>
+          <w:lang w:val="en-US"/>
+        </w:rPr>
+        <w:t>ImportError</w:t>
+      </w:r>
+      <w:proofErr w:type="spellEnd"/>
+      <w:r>
+        <w:rPr>
+          <w:lang w:val="en-US"/>
+        </w:rPr>
+        <w:t>:</w:t>
+      </w:r>
+    </w:p>
+    <w:p>
+      <w:pPr>
+        <w:rPr>
+          <w:lang w:val="en-US"/>
+        </w:rPr>
+      </w:pPr>
+      <w:r>
+        <w:rPr>
+          <w:lang w:val="en-US"/>
+        </w:rPr>
+        <w:t xml:space="preserve">    </w:t>
+      </w:r>
+      <w:proofErr w:type="gramStart"/>
+      <w:r>
+        <w:rPr>
+          <w:lang w:val="en-US"/>
+        </w:rPr>
+        <w:t>print(</w:t>
+      </w:r>
+      <w:proofErr w:type="gramEnd"/>
+      <w:r>
+        <w:rPr>
+          <w:lang w:val="en-US"/>
+        </w:rPr>
+        <w:t>"Looks like no local_seetings.py file, you must be on production server")</w:t>
+      </w:r>
+    </w:p>
+    <w:p>
+      <w:pPr>
+        <w:rPr>
+          <w:lang w:val="en-US"/>
+        </w:rPr>
+      </w:pPr>
+    </w:p>
+    <w:p>
+      <w:pPr>
+        <w:rPr>
+          <w:lang w:val="en-US"/>
+        </w:rPr>
+      </w:pPr>
+      <w:r>
+        <w:rPr>
+          <w:lang w:val="en-US"/>
+        </w:rPr>
+        <w:t>save the file</w:t>
+      </w:r>
+      <w:r>
+        <w:rPr>
+          <w:lang w:val="en-US"/>
+        </w:rPr>
+        <w:t>.</w:t>
+      </w:r>
+    </w:p>
+    <w:p>
+      <w:pPr>
+        <w:rPr>
+          <w:lang w:val="en-US"/>
+        </w:rPr>
+      </w:pPr>
+      <w:r>
+        <w:rPr>
+          <w:lang w:val="en-US"/>
+        </w:rPr>
+        <w:t>Run the server and check</w:t>
+      </w:r>
     </w:p>
     <w:p>
       <w:pPr>
@@ -12308,7 +16176,6 @@
     <w:name w:val="Hyperlink"/>
     <w:basedOn w:val="DefaultParagraphFont"/>
     <w:uiPriority w:val="99"/>
-    <w:semiHidden/>
     <w:unhideWhenUsed/>
     <w:rsid w:val="00D17745"/>
     <w:rPr>
@@ -12326,6 +16193,66 @@
       <w:ind w:left="720"/>
       <w:contextualSpacing/>
     </w:pPr>
+  </w:style>
+  <w:style w:type="paragraph" w:styleId="HTMLPreformatted">
+    <w:name w:val="HTML Preformatted"/>
+    <w:basedOn w:val="Normal"/>
+    <w:link w:val="HTMLPreformattedChar"/>
+    <w:uiPriority w:val="99"/>
+    <w:semiHidden/>
+    <w:unhideWhenUsed/>
+    <w:rsid w:val="00AD3F4C"/>
+    <w:pPr>
+      <w:tabs>
+        <w:tab w:val="left" w:pos="916"/>
+        <w:tab w:val="left" w:pos="1832"/>
+        <w:tab w:val="left" w:pos="2748"/>
+        <w:tab w:val="left" w:pos="3664"/>
+        <w:tab w:val="left" w:pos="4580"/>
+        <w:tab w:val="left" w:pos="5496"/>
+        <w:tab w:val="left" w:pos="6412"/>
+        <w:tab w:val="left" w:pos="7328"/>
+        <w:tab w:val="left" w:pos="8244"/>
+        <w:tab w:val="left" w:pos="9160"/>
+        <w:tab w:val="left" w:pos="10076"/>
+        <w:tab w:val="left" w:pos="10992"/>
+        <w:tab w:val="left" w:pos="11908"/>
+        <w:tab w:val="left" w:pos="12824"/>
+        <w:tab w:val="left" w:pos="13740"/>
+        <w:tab w:val="left" w:pos="14656"/>
+      </w:tabs>
+      <w:spacing w:after="0" w:line="240" w:lineRule="auto"/>
+    </w:pPr>
+    <w:rPr>
+      <w:rFonts w:ascii="Courier New" w:eastAsia="Times New Roman" w:hAnsi="Courier New" w:cs="Courier New"/>
+      <w:sz w:val="20"/>
+      <w:szCs w:val="20"/>
+      <w:lang w:eastAsia="en-IN"/>
+    </w:rPr>
+  </w:style>
+  <w:style w:type="character" w:customStyle="1" w:styleId="HTMLPreformattedChar">
+    <w:name w:val="HTML Preformatted Char"/>
+    <w:basedOn w:val="DefaultParagraphFont"/>
+    <w:link w:val="HTMLPreformatted"/>
+    <w:uiPriority w:val="99"/>
+    <w:semiHidden/>
+    <w:rsid w:val="00AD3F4C"/>
+    <w:rPr>
+      <w:rFonts w:ascii="Courier New" w:eastAsia="Times New Roman" w:hAnsi="Courier New" w:cs="Courier New"/>
+      <w:sz w:val="20"/>
+      <w:szCs w:val="20"/>
+      <w:lang w:eastAsia="en-IN"/>
+    </w:rPr>
+  </w:style>
+  <w:style w:type="character" w:customStyle="1" w:styleId="user-select-contain">
+    <w:name w:val="user-select-contain"/>
+    <w:basedOn w:val="DefaultParagraphFont"/>
+    <w:rsid w:val="00AD3F4C"/>
+  </w:style>
+  <w:style w:type="character" w:customStyle="1" w:styleId="breadcrumbentry">
+    <w:name w:val="breadcrumb_entry"/>
+    <w:basedOn w:val="DefaultParagraphFont"/>
+    <w:rsid w:val="00086616"/>
   </w:style>
 </w:styles>
 </file>

</xml_diff>